<commit_message>
Updates to ArticleSummary files and added another figure
</commit_message>
<xml_diff>
--- a/Assignments/ArticleSummary/ArticleSummary-MJS.docx
+++ b/Assignments/ArticleSummary/ArticleSummary-MJS.docx
@@ -1,6 +1,6 @@
 
 <file path=word/document.xml><?xml version="1.0" encoding="utf-8"?>
-<w:document xmlns:wpc="http://schemas.microsoft.com/office/word/2010/wordprocessingCanvas" xmlns:mc="http://schemas.openxmlformats.org/markup-compatibility/2006" xmlns:o="urn:schemas-microsoft-com:office:office" xmlns:r="http://schemas.openxmlformats.org/officeDocument/2006/relationships" xmlns:m="http://schemas.openxmlformats.org/officeDocument/2006/math" xmlns:v="urn:schemas-microsoft-com:vml" xmlns:wp14="http://schemas.microsoft.com/office/word/2010/wordprocessingDrawing" xmlns:wp="http://schemas.openxmlformats.org/drawingml/2006/wordprocessingDrawing" xmlns:w10="urn:schemas-microsoft-com:office:word" xmlns:w="http://schemas.openxmlformats.org/wordprocessingml/2006/main" xmlns:w14="http://schemas.microsoft.com/office/word/2010/wordml" xmlns:w15="http://schemas.microsoft.com/office/word/2012/wordml" xmlns:wpg="http://schemas.microsoft.com/office/word/2010/wordprocessingGroup" xmlns:wpi="http://schemas.microsoft.com/office/word/2010/wordprocessingInk" xmlns:wne="http://schemas.microsoft.com/office/word/2006/wordml" xmlns:wps="http://schemas.microsoft.com/office/word/2010/wordprocessingShape" mc:Ignorable="w14 w15 wp14">
+<w:document xmlns:wpc="http://schemas.microsoft.com/office/word/2010/wordprocessingCanvas" xmlns:mc="http://schemas.openxmlformats.org/markup-compatibility/2006" xmlns:o="urn:schemas-microsoft-com:office:office" xmlns:r="http://schemas.openxmlformats.org/officeDocument/2006/relationships" xmlns:m="http://schemas.openxmlformats.org/officeDocument/2006/math" xmlns:v="urn:schemas-microsoft-com:vml" xmlns:wp14="http://schemas.microsoft.com/office/word/2010/wordprocessingDrawing" xmlns:wp="http://schemas.openxmlformats.org/drawingml/2006/wordprocessingDrawing" xmlns:w10="urn:schemas-microsoft-com:office:word" xmlns:w="http://schemas.openxmlformats.org/wordprocessingml/2006/main" xmlns:w14="http://schemas.microsoft.com/office/word/2010/wordml" xmlns:wpg="http://schemas.microsoft.com/office/word/2010/wordprocessingGroup" xmlns:wpi="http://schemas.microsoft.com/office/word/2010/wordprocessingInk" xmlns:wne="http://schemas.microsoft.com/office/word/2006/wordml" xmlns:wps="http://schemas.microsoft.com/office/word/2010/wordprocessingShape" mc:Ignorable="w14 wp14">
   <w:body>
     <w:p>
       <w:pPr>
@@ -67,15 +67,72 @@
     <w:p>
       <w:r>
         <w:tab/>
-        <w:t xml:space="preserve">This article examines the subject of automatic speech recognition (ASR) systems and misrecognitions or incorrect pronunciations. </w:t>
-      </w:r>
-      <w:proofErr w:type="gramStart"/>
-      <w:r>
-        <w:t>Typically</w:t>
-      </w:r>
-      <w:proofErr w:type="gramEnd"/>
-      <w:r>
-        <w:t xml:space="preserve"> an ASR system consists of word-pronunciation pairs for known word pronunciations and a grapheme-to-phoneme (G2P) engine, which generates pronunciations for unknown words. It is impossible to keep the hand-generated list of know word pairs up to date, especially proper names whose pronunciation are often influenced by region. The authors in this article take a unique approach in helping solve this issue, by taking a language-independent approach of looking at misrecognitions and their corrections.</w:t>
+        <w:t>This article examines the subject of automatic speech recognition (ASR) systems and misrecognitions or incorrect pronunciations. Typically</w:t>
+      </w:r>
+      <w:r>
+        <w:t>,</w:t>
+      </w:r>
+      <w:r>
+        <w:t xml:space="preserve"> an ASR system </w:t>
+      </w:r>
+      <w:r>
+        <w:t>contains</w:t>
+      </w:r>
+      <w:r>
+        <w:t xml:space="preserve"> </w:t>
+      </w:r>
+      <w:r>
+        <w:t>a pronunciation dictionary</w:t>
+      </w:r>
+      <w:r>
+        <w:t xml:space="preserve"> (or lexicon</w:t>
+      </w:r>
+      <w:r>
+        <w:t xml:space="preserve">) which consists of </w:t>
+      </w:r>
+      <w:r>
+        <w:t>word-pronunciation pairs for known word pronunciations and a grapheme-to-phoneme (</w:t>
+      </w:r>
+      <w:proofErr w:type="spellStart"/>
+      <w:r>
+        <w:t>G2P</w:t>
+      </w:r>
+      <w:proofErr w:type="spellEnd"/>
+      <w:r>
+        <w:t>) engine</w:t>
+      </w:r>
+      <w:r>
+        <w:t>, which</w:t>
+      </w:r>
+      <w:r>
+        <w:t xml:space="preserve"> </w:t>
+      </w:r>
+      <w:r>
+        <w:t xml:space="preserve">generates pronunciations for unknown words. </w:t>
+      </w:r>
+      <w:r>
+        <w:t xml:space="preserve">Keeping the </w:t>
+      </w:r>
+      <w:r>
+        <w:t>hand-generated list of know word pairs up to date</w:t>
+      </w:r>
+      <w:r>
+        <w:t xml:space="preserve"> is impossible</w:t>
+      </w:r>
+      <w:r>
+        <w:t xml:space="preserve">, especially </w:t>
+      </w:r>
+      <w:r>
+        <w:t>when</w:t>
+      </w:r>
+      <w:r>
+        <w:t xml:space="preserve"> pronunciation </w:t>
+      </w:r>
+      <w:r>
+        <w:t xml:space="preserve">is </w:t>
+      </w:r>
+      <w:r>
+        <w:t>often influenced by region. The authors in this article take a unique approach in helping solve this issue, by taking a language-independent approach of looking at misrecognitions and their corrections.</w:t>
       </w:r>
     </w:p>
     <w:p>
@@ -83,55 +140,12 @@
         <w:ind w:firstLine="720"/>
       </w:pPr>
       <w:r>
-        <w:t xml:space="preserve">Others have looked into </w:t>
-      </w:r>
-      <w:r>
-        <w:t>learn</w:t>
-      </w:r>
-      <w:r>
-        <w:t>ing</w:t>
-      </w:r>
-      <w:r>
-        <w:t xml:space="preserve"> pronunciations from recognition corrections data using acoustic and prosodic </w:t>
-      </w:r>
-      <w:r>
-        <w:t>feature, examining</w:t>
-      </w:r>
-      <w:r>
-        <w:t xml:space="preserve"> features </w:t>
-      </w:r>
-      <w:r>
-        <w:t>of t</w:t>
-      </w:r>
-      <w:r>
-        <w:t xml:space="preserve">he </w:t>
-      </w:r>
-      <w:r>
-        <w:t xml:space="preserve">speaker’s style to detect </w:t>
-      </w:r>
-      <w:r>
-        <w:t>errors</w:t>
-      </w:r>
-      <w:r>
-        <w:t>,</w:t>
-      </w:r>
-      <w:r>
-        <w:t xml:space="preserve"> decision-tree based method</w:t>
-      </w:r>
-      <w:r>
-        <w:t>s</w:t>
-      </w:r>
-      <w:r>
-        <w:t xml:space="preserve"> to detect retries</w:t>
-      </w:r>
-      <w:r>
-        <w:t>, and even</w:t>
-      </w:r>
-      <w:r>
-        <w:t xml:space="preserve"> a co-occurrence method for detecting and correcting misrecognition. </w:t>
-      </w:r>
-      <w:r>
-        <w:t>The authors of this article look to use two new data mining techniques for detecting the misrecognitions: Keyboard Correction Data and Selected Alternate Data.</w:t>
+        <w:t xml:space="preserve">Others have looked into learning pronunciations from recognition corrections data using </w:t>
+      </w:r>
+      <w:bookmarkStart w:id="0" w:name="_GoBack"/>
+      <w:bookmarkEnd w:id="0"/>
+      <w:r>
+        <w:t>acoustic and prosodic feature, examining features of the speaker’s style to detect errors, decision-tree based methods to detect retries, and even a co-occurrence method for detecting and correcting misrecognition. The authors of this article look to use two new data mining techniques for detecting the misrecognitions: Keyboard Correction Data and Selected Alternate Data.</w:t>
       </w:r>
     </w:p>
     <w:p>
@@ -139,21 +153,23 @@
         <w:tab/>
         <w:t xml:space="preserve">Keyboard Correction Data refers to query pairs (speech, keyboard) in which the user </w:t>
       </w:r>
-      <w:proofErr w:type="gramStart"/>
-      <w:r>
-        <w:t>voice queries and within a certain time limit</w:t>
-      </w:r>
-      <w:proofErr w:type="gramEnd"/>
-      <w:r>
-        <w:t xml:space="preserve"> (30 seconds for this article) types the same query with the keyboard. There are some challenges with this technique as the user may rephrase the query they had previously spoken when they type it in with a keyboard. The user may also choose to ask a completely unrelated question, but within the time limit. To account for these situations the correction data </w:t>
-      </w:r>
-      <w:proofErr w:type="gramStart"/>
-      <w:r>
-        <w:t>was classified</w:t>
-      </w:r>
-      <w:proofErr w:type="gramEnd"/>
-      <w:r>
-        <w:t xml:space="preserve"> using four feature-based criteria: word-based features, character-based features, phoneme features, and acoustic features.</w:t>
+      <w:r>
+        <w:t xml:space="preserve">initiates a </w:t>
+      </w:r>
+      <w:r>
+        <w:t>voice quer</w:t>
+      </w:r>
+      <w:r>
+        <w:t>y</w:t>
+      </w:r>
+      <w:r>
+        <w:t xml:space="preserve"> and within a certain time limit (30 seconds for this article) types the same query with the keyboard. There are some challenges with this technique as the user may rephrase the query they had previously spoken when they type it in with a keyboard. The user may also choose to ask a completely unrelated question, but within the time limit. To account for these situations the correction data </w:t>
+      </w:r>
+      <w:r>
+        <w:t>i</w:t>
+      </w:r>
+      <w:r>
+        <w:t>s classified using four feature-based criteria: word-based features, character-based features, phoneme features, and acoustic features.</w:t>
       </w:r>
     </w:p>
     <w:p>
@@ -242,17 +258,35 @@
       </w:r>
       <w:proofErr w:type="spellEnd"/>
       <w:r>
-        <w:t xml:space="preserve"> evaluation going from a 0.376 to 0.432 for the English language and similar results for the other languages.</w:t>
+        <w:t xml:space="preserve"> evaluation going from a 0.</w:t>
+      </w:r>
+      <w:r>
+        <w:t>418</w:t>
+      </w:r>
+      <w:r>
+        <w:t xml:space="preserve"> to 0.4</w:t>
+      </w:r>
+      <w:r>
+        <w:t>57</w:t>
+      </w:r>
+      <w:r>
+        <w:t xml:space="preserve"> for </w:t>
+      </w:r>
+      <w:r>
+        <w:t>American</w:t>
+      </w:r>
+      <w:r>
+        <w:t xml:space="preserve"> English language and similar results for the other languages.</w:t>
       </w:r>
     </w:p>
     <w:p/>
     <w:sectPr>
-      <w:headerReference w:type="even" r:id="rId6"/>
-      <w:headerReference w:type="default" r:id="rId7"/>
-      <w:footerReference w:type="even" r:id="rId8"/>
-      <w:footerReference w:type="default" r:id="rId9"/>
-      <w:headerReference w:type="first" r:id="rId10"/>
-      <w:footerReference w:type="first" r:id="rId11"/>
+      <w:headerReference w:type="even" r:id="rId7"/>
+      <w:headerReference w:type="default" r:id="rId8"/>
+      <w:footerReference w:type="even" r:id="rId9"/>
+      <w:footerReference w:type="default" r:id="rId10"/>
+      <w:headerReference w:type="first" r:id="rId11"/>
+      <w:footerReference w:type="first" r:id="rId12"/>
       <w:pgSz w:w="12240" w:h="15840"/>
       <w:pgMar w:top="1440" w:right="1440" w:bottom="1440" w:left="1440" w:header="720" w:footer="720" w:gutter="0"/>
       <w:cols w:space="720"/>
@@ -263,7 +297,7 @@
 </file>
 
 <file path=word/endnotes.xml><?xml version="1.0" encoding="utf-8"?>
-<w:endnotes xmlns:wpc="http://schemas.microsoft.com/office/word/2010/wordprocessingCanvas" xmlns:mc="http://schemas.openxmlformats.org/markup-compatibility/2006" xmlns:o="urn:schemas-microsoft-com:office:office" xmlns:r="http://schemas.openxmlformats.org/officeDocument/2006/relationships" xmlns:m="http://schemas.openxmlformats.org/officeDocument/2006/math" xmlns:v="urn:schemas-microsoft-com:vml" xmlns:wp14="http://schemas.microsoft.com/office/word/2010/wordprocessingDrawing" xmlns:wp="http://schemas.openxmlformats.org/drawingml/2006/wordprocessingDrawing" xmlns:w10="urn:schemas-microsoft-com:office:word" xmlns:w="http://schemas.openxmlformats.org/wordprocessingml/2006/main" xmlns:w14="http://schemas.microsoft.com/office/word/2010/wordml" xmlns:w15="http://schemas.microsoft.com/office/word/2012/wordml" xmlns:wpg="http://schemas.microsoft.com/office/word/2010/wordprocessingGroup" xmlns:wpi="http://schemas.microsoft.com/office/word/2010/wordprocessingInk" xmlns:wne="http://schemas.microsoft.com/office/word/2006/wordml" xmlns:wps="http://schemas.microsoft.com/office/word/2010/wordprocessingShape" mc:Ignorable="w14 w15 wp14">
+<w:endnotes xmlns:wpc="http://schemas.microsoft.com/office/word/2010/wordprocessingCanvas" xmlns:mc="http://schemas.openxmlformats.org/markup-compatibility/2006" xmlns:o="urn:schemas-microsoft-com:office:office" xmlns:r="http://schemas.openxmlformats.org/officeDocument/2006/relationships" xmlns:m="http://schemas.openxmlformats.org/officeDocument/2006/math" xmlns:v="urn:schemas-microsoft-com:vml" xmlns:wp14="http://schemas.microsoft.com/office/word/2010/wordprocessingDrawing" xmlns:wp="http://schemas.openxmlformats.org/drawingml/2006/wordprocessingDrawing" xmlns:w10="urn:schemas-microsoft-com:office:word" xmlns:w="http://schemas.openxmlformats.org/wordprocessingml/2006/main" xmlns:w14="http://schemas.microsoft.com/office/word/2010/wordml" xmlns:wpg="http://schemas.microsoft.com/office/word/2010/wordprocessingGroup" xmlns:wpi="http://schemas.microsoft.com/office/word/2010/wordprocessingInk" xmlns:wne="http://schemas.microsoft.com/office/word/2006/wordml" xmlns:wps="http://schemas.microsoft.com/office/word/2010/wordprocessingShape" mc:Ignorable="w14 wp14">
   <w:endnote w:type="separator" w:id="-1">
     <w:p>
       <w:pPr>
@@ -288,7 +322,7 @@
 </file>
 
 <file path=word/footer1.xml><?xml version="1.0" encoding="utf-8"?>
-<w:ftr xmlns:wpc="http://schemas.microsoft.com/office/word/2010/wordprocessingCanvas" xmlns:mc="http://schemas.openxmlformats.org/markup-compatibility/2006" xmlns:o="urn:schemas-microsoft-com:office:office" xmlns:r="http://schemas.openxmlformats.org/officeDocument/2006/relationships" xmlns:m="http://schemas.openxmlformats.org/officeDocument/2006/math" xmlns:v="urn:schemas-microsoft-com:vml" xmlns:wp14="http://schemas.microsoft.com/office/word/2010/wordprocessingDrawing" xmlns:wp="http://schemas.openxmlformats.org/drawingml/2006/wordprocessingDrawing" xmlns:w10="urn:schemas-microsoft-com:office:word" xmlns:w="http://schemas.openxmlformats.org/wordprocessingml/2006/main" xmlns:w14="http://schemas.microsoft.com/office/word/2010/wordml" xmlns:w15="http://schemas.microsoft.com/office/word/2012/wordml" xmlns:wpg="http://schemas.microsoft.com/office/word/2010/wordprocessingGroup" xmlns:wpi="http://schemas.microsoft.com/office/word/2010/wordprocessingInk" xmlns:wne="http://schemas.microsoft.com/office/word/2006/wordml" xmlns:wps="http://schemas.microsoft.com/office/word/2010/wordprocessingShape" mc:Ignorable="w14 w15 wp14">
+<w:ftr xmlns:wpc="http://schemas.microsoft.com/office/word/2010/wordprocessingCanvas" xmlns:mc="http://schemas.openxmlformats.org/markup-compatibility/2006" xmlns:o="urn:schemas-microsoft-com:office:office" xmlns:r="http://schemas.openxmlformats.org/officeDocument/2006/relationships" xmlns:m="http://schemas.openxmlformats.org/officeDocument/2006/math" xmlns:v="urn:schemas-microsoft-com:vml" xmlns:wp14="http://schemas.microsoft.com/office/word/2010/wordprocessingDrawing" xmlns:wp="http://schemas.openxmlformats.org/drawingml/2006/wordprocessingDrawing" xmlns:w10="urn:schemas-microsoft-com:office:word" xmlns:w="http://schemas.openxmlformats.org/wordprocessingml/2006/main" xmlns:w14="http://schemas.microsoft.com/office/word/2010/wordml" xmlns:wpg="http://schemas.microsoft.com/office/word/2010/wordprocessingGroup" xmlns:wpi="http://schemas.microsoft.com/office/word/2010/wordprocessingInk" xmlns:wne="http://schemas.microsoft.com/office/word/2006/wordml" xmlns:wps="http://schemas.microsoft.com/office/word/2010/wordprocessingShape" mc:Ignorable="w14 wp14">
   <w:p>
     <w:pPr>
       <w:pStyle w:val="Footer"/>
@@ -298,9 +332,7 @@
 </file>
 
 <file path=word/footer2.xml><?xml version="1.0" encoding="utf-8"?>
-<w:ftr xmlns:wpc="http://schemas.microsoft.com/office/word/2010/wordprocessingCanvas" xmlns:mc="http://schemas.openxmlformats.org/markup-compatibility/2006" xmlns:o="urn:schemas-microsoft-com:office:office" xmlns:r="http://schemas.openxmlformats.org/officeDocument/2006/relationships" xmlns:m="http://schemas.openxmlformats.org/officeDocument/2006/math" xmlns:v="urn:schemas-microsoft-com:vml" xmlns:wp14="http://schemas.microsoft.com/office/word/2010/wordprocessingDrawing" xmlns:wp="http://schemas.openxmlformats.org/drawingml/2006/wordprocessingDrawing" xmlns:w10="urn:schemas-microsoft-com:office:word" xmlns:w="http://schemas.openxmlformats.org/wordprocessingml/2006/main" xmlns:w14="http://schemas.microsoft.com/office/word/2010/wordml" xmlns:w15="http://schemas.microsoft.com/office/word/2012/wordml" xmlns:wpg="http://schemas.microsoft.com/office/word/2010/wordprocessingGroup" xmlns:wpi="http://schemas.microsoft.com/office/word/2010/wordprocessingInk" xmlns:wne="http://schemas.microsoft.com/office/word/2006/wordml" xmlns:wps="http://schemas.microsoft.com/office/word/2010/wordprocessingShape" mc:Ignorable="w14 w15 wp14">
-  <w:bookmarkStart w:id="0" w:name="_GoBack" w:displacedByCustomXml="next"/>
-  <w:bookmarkEnd w:id="0" w:displacedByCustomXml="next"/>
+<w:ftr xmlns:wpc="http://schemas.microsoft.com/office/word/2010/wordprocessingCanvas" xmlns:mc="http://schemas.openxmlformats.org/markup-compatibility/2006" xmlns:o="urn:schemas-microsoft-com:office:office" xmlns:r="http://schemas.openxmlformats.org/officeDocument/2006/relationships" xmlns:m="http://schemas.openxmlformats.org/officeDocument/2006/math" xmlns:v="urn:schemas-microsoft-com:vml" xmlns:wp14="http://schemas.microsoft.com/office/word/2010/wordprocessingDrawing" xmlns:wp="http://schemas.openxmlformats.org/drawingml/2006/wordprocessingDrawing" xmlns:w10="urn:schemas-microsoft-com:office:word" xmlns:w="http://schemas.openxmlformats.org/wordprocessingml/2006/main" xmlns:w14="http://schemas.microsoft.com/office/word/2010/wordml" xmlns:wpg="http://schemas.microsoft.com/office/word/2010/wordprocessingGroup" xmlns:wpi="http://schemas.microsoft.com/office/word/2010/wordprocessingInk" xmlns:wne="http://schemas.microsoft.com/office/word/2006/wordml" xmlns:wps="http://schemas.microsoft.com/office/word/2010/wordprocessingShape" mc:Ignorable="w14 wp14">
   <w:sdt>
     <w:sdtPr>
       <w:id w:val="-343092176"/>
@@ -333,7 +365,7 @@
           <w:rPr>
             <w:noProof/>
           </w:rPr>
-          <w:t>1</w:t>
+          <w:t>2</w:t>
         </w:r>
         <w:r>
           <w:rPr>
@@ -353,7 +385,7 @@
 </file>
 
 <file path=word/footer3.xml><?xml version="1.0" encoding="utf-8"?>
-<w:ftr xmlns:wpc="http://schemas.microsoft.com/office/word/2010/wordprocessingCanvas" xmlns:mc="http://schemas.openxmlformats.org/markup-compatibility/2006" xmlns:o="urn:schemas-microsoft-com:office:office" xmlns:r="http://schemas.openxmlformats.org/officeDocument/2006/relationships" xmlns:m="http://schemas.openxmlformats.org/officeDocument/2006/math" xmlns:v="urn:schemas-microsoft-com:vml" xmlns:wp14="http://schemas.microsoft.com/office/word/2010/wordprocessingDrawing" xmlns:wp="http://schemas.openxmlformats.org/drawingml/2006/wordprocessingDrawing" xmlns:w10="urn:schemas-microsoft-com:office:word" xmlns:w="http://schemas.openxmlformats.org/wordprocessingml/2006/main" xmlns:w14="http://schemas.microsoft.com/office/word/2010/wordml" xmlns:w15="http://schemas.microsoft.com/office/word/2012/wordml" xmlns:wpg="http://schemas.microsoft.com/office/word/2010/wordprocessingGroup" xmlns:wpi="http://schemas.microsoft.com/office/word/2010/wordprocessingInk" xmlns:wne="http://schemas.microsoft.com/office/word/2006/wordml" xmlns:wps="http://schemas.microsoft.com/office/word/2010/wordprocessingShape" mc:Ignorable="w14 w15 wp14">
+<w:ftr xmlns:wpc="http://schemas.microsoft.com/office/word/2010/wordprocessingCanvas" xmlns:mc="http://schemas.openxmlformats.org/markup-compatibility/2006" xmlns:o="urn:schemas-microsoft-com:office:office" xmlns:r="http://schemas.openxmlformats.org/officeDocument/2006/relationships" xmlns:m="http://schemas.openxmlformats.org/officeDocument/2006/math" xmlns:v="urn:schemas-microsoft-com:vml" xmlns:wp14="http://schemas.microsoft.com/office/word/2010/wordprocessingDrawing" xmlns:wp="http://schemas.openxmlformats.org/drawingml/2006/wordprocessingDrawing" xmlns:w10="urn:schemas-microsoft-com:office:word" xmlns:w="http://schemas.openxmlformats.org/wordprocessingml/2006/main" xmlns:w14="http://schemas.microsoft.com/office/word/2010/wordml" xmlns:wpg="http://schemas.microsoft.com/office/word/2010/wordprocessingGroup" xmlns:wpi="http://schemas.microsoft.com/office/word/2010/wordprocessingInk" xmlns:wne="http://schemas.microsoft.com/office/word/2006/wordml" xmlns:wps="http://schemas.microsoft.com/office/word/2010/wordprocessingShape" mc:Ignorable="w14 wp14">
   <w:p>
     <w:pPr>
       <w:pStyle w:val="Footer"/>
@@ -363,7 +395,7 @@
 </file>
 
 <file path=word/footnotes.xml><?xml version="1.0" encoding="utf-8"?>
-<w:footnotes xmlns:wpc="http://schemas.microsoft.com/office/word/2010/wordprocessingCanvas" xmlns:mc="http://schemas.openxmlformats.org/markup-compatibility/2006" xmlns:o="urn:schemas-microsoft-com:office:office" xmlns:r="http://schemas.openxmlformats.org/officeDocument/2006/relationships" xmlns:m="http://schemas.openxmlformats.org/officeDocument/2006/math" xmlns:v="urn:schemas-microsoft-com:vml" xmlns:wp14="http://schemas.microsoft.com/office/word/2010/wordprocessingDrawing" xmlns:wp="http://schemas.openxmlformats.org/drawingml/2006/wordprocessingDrawing" xmlns:w10="urn:schemas-microsoft-com:office:word" xmlns:w="http://schemas.openxmlformats.org/wordprocessingml/2006/main" xmlns:w14="http://schemas.microsoft.com/office/word/2010/wordml" xmlns:w15="http://schemas.microsoft.com/office/word/2012/wordml" xmlns:wpg="http://schemas.microsoft.com/office/word/2010/wordprocessingGroup" xmlns:wpi="http://schemas.microsoft.com/office/word/2010/wordprocessingInk" xmlns:wne="http://schemas.microsoft.com/office/word/2006/wordml" xmlns:wps="http://schemas.microsoft.com/office/word/2010/wordprocessingShape" mc:Ignorable="w14 w15 wp14">
+<w:footnotes xmlns:wpc="http://schemas.microsoft.com/office/word/2010/wordprocessingCanvas" xmlns:mc="http://schemas.openxmlformats.org/markup-compatibility/2006" xmlns:o="urn:schemas-microsoft-com:office:office" xmlns:r="http://schemas.openxmlformats.org/officeDocument/2006/relationships" xmlns:m="http://schemas.openxmlformats.org/officeDocument/2006/math" xmlns:v="urn:schemas-microsoft-com:vml" xmlns:wp14="http://schemas.microsoft.com/office/word/2010/wordprocessingDrawing" xmlns:wp="http://schemas.openxmlformats.org/drawingml/2006/wordprocessingDrawing" xmlns:w10="urn:schemas-microsoft-com:office:word" xmlns:w="http://schemas.openxmlformats.org/wordprocessingml/2006/main" xmlns:w14="http://schemas.microsoft.com/office/word/2010/wordml" xmlns:wpg="http://schemas.microsoft.com/office/word/2010/wordprocessingGroup" xmlns:wpi="http://schemas.microsoft.com/office/word/2010/wordprocessingInk" xmlns:wne="http://schemas.microsoft.com/office/word/2006/wordml" xmlns:wps="http://schemas.microsoft.com/office/word/2010/wordprocessingShape" mc:Ignorable="w14 wp14">
   <w:footnote w:type="separator" w:id="-1">
     <w:p>
       <w:pPr>
@@ -388,7 +420,7 @@
 </file>
 
 <file path=word/header1.xml><?xml version="1.0" encoding="utf-8"?>
-<w:hdr xmlns:wpc="http://schemas.microsoft.com/office/word/2010/wordprocessingCanvas" xmlns:mc="http://schemas.openxmlformats.org/markup-compatibility/2006" xmlns:o="urn:schemas-microsoft-com:office:office" xmlns:r="http://schemas.openxmlformats.org/officeDocument/2006/relationships" xmlns:m="http://schemas.openxmlformats.org/officeDocument/2006/math" xmlns:v="urn:schemas-microsoft-com:vml" xmlns:wp14="http://schemas.microsoft.com/office/word/2010/wordprocessingDrawing" xmlns:wp="http://schemas.openxmlformats.org/drawingml/2006/wordprocessingDrawing" xmlns:w10="urn:schemas-microsoft-com:office:word" xmlns:w="http://schemas.openxmlformats.org/wordprocessingml/2006/main" xmlns:w14="http://schemas.microsoft.com/office/word/2010/wordml" xmlns:w15="http://schemas.microsoft.com/office/word/2012/wordml" xmlns:wpg="http://schemas.microsoft.com/office/word/2010/wordprocessingGroup" xmlns:wpi="http://schemas.microsoft.com/office/word/2010/wordprocessingInk" xmlns:wne="http://schemas.microsoft.com/office/word/2006/wordml" xmlns:wps="http://schemas.microsoft.com/office/word/2010/wordprocessingShape" mc:Ignorable="w14 w15 wp14">
+<w:hdr xmlns:wpc="http://schemas.microsoft.com/office/word/2010/wordprocessingCanvas" xmlns:mc="http://schemas.openxmlformats.org/markup-compatibility/2006" xmlns:o="urn:schemas-microsoft-com:office:office" xmlns:r="http://schemas.openxmlformats.org/officeDocument/2006/relationships" xmlns:m="http://schemas.openxmlformats.org/officeDocument/2006/math" xmlns:v="urn:schemas-microsoft-com:vml" xmlns:wp14="http://schemas.microsoft.com/office/word/2010/wordprocessingDrawing" xmlns:wp="http://schemas.openxmlformats.org/drawingml/2006/wordprocessingDrawing" xmlns:w10="urn:schemas-microsoft-com:office:word" xmlns:w="http://schemas.openxmlformats.org/wordprocessingml/2006/main" xmlns:w14="http://schemas.microsoft.com/office/word/2010/wordml" xmlns:wpg="http://schemas.microsoft.com/office/word/2010/wordprocessingGroup" xmlns:wpi="http://schemas.microsoft.com/office/word/2010/wordprocessingInk" xmlns:wne="http://schemas.microsoft.com/office/word/2006/wordml" xmlns:wps="http://schemas.microsoft.com/office/word/2010/wordprocessingShape" mc:Ignorable="w14 wp14">
   <w:p>
     <w:pPr>
       <w:pStyle w:val="Header"/>
@@ -398,7 +430,7 @@
 </file>
 
 <file path=word/header2.xml><?xml version="1.0" encoding="utf-8"?>
-<w:hdr xmlns:wpc="http://schemas.microsoft.com/office/word/2010/wordprocessingCanvas" xmlns:mc="http://schemas.openxmlformats.org/markup-compatibility/2006" xmlns:o="urn:schemas-microsoft-com:office:office" xmlns:r="http://schemas.openxmlformats.org/officeDocument/2006/relationships" xmlns:m="http://schemas.openxmlformats.org/officeDocument/2006/math" xmlns:v="urn:schemas-microsoft-com:vml" xmlns:wp14="http://schemas.microsoft.com/office/word/2010/wordprocessingDrawing" xmlns:wp="http://schemas.openxmlformats.org/drawingml/2006/wordprocessingDrawing" xmlns:w10="urn:schemas-microsoft-com:office:word" xmlns:w="http://schemas.openxmlformats.org/wordprocessingml/2006/main" xmlns:w14="http://schemas.microsoft.com/office/word/2010/wordml" xmlns:w15="http://schemas.microsoft.com/office/word/2012/wordml" xmlns:wpg="http://schemas.microsoft.com/office/word/2010/wordprocessingGroup" xmlns:wpi="http://schemas.microsoft.com/office/word/2010/wordprocessingInk" xmlns:wne="http://schemas.microsoft.com/office/word/2006/wordml" xmlns:wps="http://schemas.microsoft.com/office/word/2010/wordprocessingShape" mc:Ignorable="w14 w15 wp14">
+<w:hdr xmlns:wpc="http://schemas.microsoft.com/office/word/2010/wordprocessingCanvas" xmlns:mc="http://schemas.openxmlformats.org/markup-compatibility/2006" xmlns:o="urn:schemas-microsoft-com:office:office" xmlns:r="http://schemas.openxmlformats.org/officeDocument/2006/relationships" xmlns:m="http://schemas.openxmlformats.org/officeDocument/2006/math" xmlns:v="urn:schemas-microsoft-com:vml" xmlns:wp14="http://schemas.microsoft.com/office/word/2010/wordprocessingDrawing" xmlns:wp="http://schemas.openxmlformats.org/drawingml/2006/wordprocessingDrawing" xmlns:w10="urn:schemas-microsoft-com:office:word" xmlns:w="http://schemas.openxmlformats.org/wordprocessingml/2006/main" xmlns:w14="http://schemas.microsoft.com/office/word/2010/wordml" xmlns:wpg="http://schemas.microsoft.com/office/word/2010/wordprocessingGroup" xmlns:wpi="http://schemas.microsoft.com/office/word/2010/wordprocessingInk" xmlns:wne="http://schemas.microsoft.com/office/word/2006/wordml" xmlns:wps="http://schemas.microsoft.com/office/word/2010/wordprocessingShape" mc:Ignorable="w14 wp14">
   <w:p>
     <w:pPr>
       <w:pStyle w:val="Header"/>
@@ -438,7 +470,7 @@
 </file>
 
 <file path=word/header3.xml><?xml version="1.0" encoding="utf-8"?>
-<w:hdr xmlns:wpc="http://schemas.microsoft.com/office/word/2010/wordprocessingCanvas" xmlns:mc="http://schemas.openxmlformats.org/markup-compatibility/2006" xmlns:o="urn:schemas-microsoft-com:office:office" xmlns:r="http://schemas.openxmlformats.org/officeDocument/2006/relationships" xmlns:m="http://schemas.openxmlformats.org/officeDocument/2006/math" xmlns:v="urn:schemas-microsoft-com:vml" xmlns:wp14="http://schemas.microsoft.com/office/word/2010/wordprocessingDrawing" xmlns:wp="http://schemas.openxmlformats.org/drawingml/2006/wordprocessingDrawing" xmlns:w10="urn:schemas-microsoft-com:office:word" xmlns:w="http://schemas.openxmlformats.org/wordprocessingml/2006/main" xmlns:w14="http://schemas.microsoft.com/office/word/2010/wordml" xmlns:w15="http://schemas.microsoft.com/office/word/2012/wordml" xmlns:wpg="http://schemas.microsoft.com/office/word/2010/wordprocessingGroup" xmlns:wpi="http://schemas.microsoft.com/office/word/2010/wordprocessingInk" xmlns:wne="http://schemas.microsoft.com/office/word/2006/wordml" xmlns:wps="http://schemas.microsoft.com/office/word/2010/wordprocessingShape" mc:Ignorable="w14 w15 wp14">
+<w:hdr xmlns:wpc="http://schemas.microsoft.com/office/word/2010/wordprocessingCanvas" xmlns:mc="http://schemas.openxmlformats.org/markup-compatibility/2006" xmlns:o="urn:schemas-microsoft-com:office:office" xmlns:r="http://schemas.openxmlformats.org/officeDocument/2006/relationships" xmlns:m="http://schemas.openxmlformats.org/officeDocument/2006/math" xmlns:v="urn:schemas-microsoft-com:vml" xmlns:wp14="http://schemas.microsoft.com/office/word/2010/wordprocessingDrawing" xmlns:wp="http://schemas.openxmlformats.org/drawingml/2006/wordprocessingDrawing" xmlns:w10="urn:schemas-microsoft-com:office:word" xmlns:w="http://schemas.openxmlformats.org/wordprocessingml/2006/main" xmlns:w14="http://schemas.microsoft.com/office/word/2010/wordml" xmlns:wpg="http://schemas.microsoft.com/office/word/2010/wordprocessingGroup" xmlns:wpi="http://schemas.microsoft.com/office/word/2010/wordprocessingInk" xmlns:wne="http://schemas.microsoft.com/office/word/2006/wordml" xmlns:wps="http://schemas.microsoft.com/office/word/2010/wordprocessingShape" mc:Ignorable="w14 wp14">
   <w:p>
     <w:pPr>
       <w:pStyle w:val="Header"/>
@@ -448,7 +480,7 @@
 </file>
 
 <file path=word/styles.xml><?xml version="1.0" encoding="utf-8"?>
-<w:styles xmlns:mc="http://schemas.openxmlformats.org/markup-compatibility/2006" xmlns:r="http://schemas.openxmlformats.org/officeDocument/2006/relationships" xmlns:w="http://schemas.openxmlformats.org/wordprocessingml/2006/main" xmlns:w14="http://schemas.microsoft.com/office/word/2010/wordml" xmlns:w15="http://schemas.microsoft.com/office/word/2012/wordml" mc:Ignorable="w14 w15">
+<w:styles xmlns:mc="http://schemas.openxmlformats.org/markup-compatibility/2006" xmlns:r="http://schemas.openxmlformats.org/officeDocument/2006/relationships" xmlns:w="http://schemas.openxmlformats.org/wordprocessingml/2006/main" xmlns:w14="http://schemas.microsoft.com/office/word/2010/wordml" mc:Ignorable="w14">
   <w:docDefaults>
     <w:rPrDefault>
       <w:rPr>
@@ -464,378 +496,378 @@
       </w:pPr>
     </w:pPrDefault>
   </w:docDefaults>
-  <w:latentStyles w:defLockedState="0" w:defUIPriority="99" w:defSemiHidden="0" w:defUnhideWhenUsed="0" w:defQFormat="0" w:count="371">
-    <w:lsdException w:name="Normal" w:uiPriority="0" w:qFormat="1"/>
-    <w:lsdException w:name="heading 1" w:uiPriority="9" w:qFormat="1"/>
-    <w:lsdException w:name="heading 2" w:semiHidden="1" w:uiPriority="9" w:unhideWhenUsed="1" w:qFormat="1"/>
-    <w:lsdException w:name="heading 3" w:semiHidden="1" w:uiPriority="9" w:unhideWhenUsed="1" w:qFormat="1"/>
-    <w:lsdException w:name="heading 4" w:semiHidden="1" w:uiPriority="9" w:unhideWhenUsed="1" w:qFormat="1"/>
-    <w:lsdException w:name="heading 5" w:semiHidden="1" w:uiPriority="9" w:unhideWhenUsed="1" w:qFormat="1"/>
-    <w:lsdException w:name="heading 6" w:semiHidden="1" w:uiPriority="9" w:unhideWhenUsed="1" w:qFormat="1"/>
-    <w:lsdException w:name="heading 7" w:semiHidden="1" w:uiPriority="9" w:unhideWhenUsed="1" w:qFormat="1"/>
-    <w:lsdException w:name="heading 8" w:semiHidden="1" w:uiPriority="9" w:unhideWhenUsed="1" w:qFormat="1"/>
-    <w:lsdException w:name="heading 9" w:semiHidden="1" w:uiPriority="9" w:unhideWhenUsed="1" w:qFormat="1"/>
-    <w:lsdException w:name="index 1" w:semiHidden="1" w:unhideWhenUsed="1"/>
-    <w:lsdException w:name="index 2" w:semiHidden="1" w:unhideWhenUsed="1"/>
-    <w:lsdException w:name="index 3" w:semiHidden="1" w:unhideWhenUsed="1"/>
-    <w:lsdException w:name="index 4" w:semiHidden="1" w:unhideWhenUsed="1"/>
-    <w:lsdException w:name="index 5" w:semiHidden="1" w:unhideWhenUsed="1"/>
-    <w:lsdException w:name="index 6" w:semiHidden="1" w:unhideWhenUsed="1"/>
-    <w:lsdException w:name="index 7" w:semiHidden="1" w:unhideWhenUsed="1"/>
-    <w:lsdException w:name="index 8" w:semiHidden="1" w:unhideWhenUsed="1"/>
-    <w:lsdException w:name="index 9" w:semiHidden="1" w:unhideWhenUsed="1"/>
-    <w:lsdException w:name="toc 1" w:semiHidden="1" w:uiPriority="39" w:unhideWhenUsed="1"/>
-    <w:lsdException w:name="toc 2" w:semiHidden="1" w:uiPriority="39" w:unhideWhenUsed="1"/>
-    <w:lsdException w:name="toc 3" w:semiHidden="1" w:uiPriority="39" w:unhideWhenUsed="1"/>
-    <w:lsdException w:name="toc 4" w:semiHidden="1" w:uiPriority="39" w:unhideWhenUsed="1"/>
-    <w:lsdException w:name="toc 5" w:semiHidden="1" w:uiPriority="39" w:unhideWhenUsed="1"/>
-    <w:lsdException w:name="toc 6" w:semiHidden="1" w:uiPriority="39" w:unhideWhenUsed="1"/>
-    <w:lsdException w:name="toc 7" w:semiHidden="1" w:uiPriority="39" w:unhideWhenUsed="1"/>
-    <w:lsdException w:name="toc 8" w:semiHidden="1" w:uiPriority="39" w:unhideWhenUsed="1"/>
-    <w:lsdException w:name="toc 9" w:semiHidden="1" w:uiPriority="39" w:unhideWhenUsed="1"/>
-    <w:lsdException w:name="Normal Indent" w:semiHidden="1" w:unhideWhenUsed="1"/>
-    <w:lsdException w:name="footnote text" w:semiHidden="1" w:unhideWhenUsed="1"/>
-    <w:lsdException w:name="annotation text" w:semiHidden="1" w:unhideWhenUsed="1"/>
-    <w:lsdException w:name="header" w:semiHidden="1" w:unhideWhenUsed="1"/>
-    <w:lsdException w:name="footer" w:semiHidden="1" w:unhideWhenUsed="1"/>
-    <w:lsdException w:name="index heading" w:semiHidden="1" w:unhideWhenUsed="1"/>
-    <w:lsdException w:name="caption" w:semiHidden="1" w:uiPriority="35" w:unhideWhenUsed="1" w:qFormat="1"/>
-    <w:lsdException w:name="table of figures" w:semiHidden="1" w:unhideWhenUsed="1"/>
-    <w:lsdException w:name="envelope address" w:semiHidden="1" w:unhideWhenUsed="1"/>
-    <w:lsdException w:name="envelope return" w:semiHidden="1" w:unhideWhenUsed="1"/>
-    <w:lsdException w:name="footnote reference" w:semiHidden="1" w:unhideWhenUsed="1"/>
-    <w:lsdException w:name="annotation reference" w:semiHidden="1" w:unhideWhenUsed="1"/>
-    <w:lsdException w:name="line number" w:semiHidden="1" w:unhideWhenUsed="1"/>
-    <w:lsdException w:name="page number" w:semiHidden="1" w:unhideWhenUsed="1"/>
-    <w:lsdException w:name="endnote reference" w:semiHidden="1" w:unhideWhenUsed="1"/>
-    <w:lsdException w:name="endnote text" w:semiHidden="1" w:unhideWhenUsed="1"/>
-    <w:lsdException w:name="table of authorities" w:semiHidden="1" w:unhideWhenUsed="1"/>
-    <w:lsdException w:name="macro" w:semiHidden="1" w:unhideWhenUsed="1"/>
-    <w:lsdException w:name="toa heading" w:semiHidden="1" w:unhideWhenUsed="1"/>
-    <w:lsdException w:name="List" w:semiHidden="1" w:unhideWhenUsed="1"/>
-    <w:lsdException w:name="List Bullet" w:semiHidden="1" w:unhideWhenUsed="1"/>
-    <w:lsdException w:name="List Number" w:semiHidden="1" w:unhideWhenUsed="1"/>
-    <w:lsdException w:name="List 2" w:semiHidden="1" w:unhideWhenUsed="1"/>
-    <w:lsdException w:name="List 3" w:semiHidden="1" w:unhideWhenUsed="1"/>
-    <w:lsdException w:name="List 4" w:semiHidden="1" w:unhideWhenUsed="1"/>
-    <w:lsdException w:name="List 5" w:semiHidden="1" w:unhideWhenUsed="1"/>
-    <w:lsdException w:name="List Bullet 2" w:semiHidden="1" w:unhideWhenUsed="1"/>
-    <w:lsdException w:name="List Bullet 3" w:semiHidden="1" w:unhideWhenUsed="1"/>
-    <w:lsdException w:name="List Bullet 4" w:semiHidden="1" w:unhideWhenUsed="1"/>
-    <w:lsdException w:name="List Bullet 5" w:semiHidden="1" w:unhideWhenUsed="1"/>
-    <w:lsdException w:name="List Number 2" w:semiHidden="1" w:unhideWhenUsed="1"/>
-    <w:lsdException w:name="List Number 3" w:semiHidden="1" w:unhideWhenUsed="1"/>
-    <w:lsdException w:name="List Number 4" w:semiHidden="1" w:unhideWhenUsed="1"/>
-    <w:lsdException w:name="List Number 5" w:semiHidden="1" w:unhideWhenUsed="1"/>
-    <w:lsdException w:name="Title" w:uiPriority="10" w:qFormat="1"/>
-    <w:lsdException w:name="Closing" w:semiHidden="1" w:unhideWhenUsed="1"/>
-    <w:lsdException w:name="Signature" w:semiHidden="1" w:unhideWhenUsed="1"/>
-    <w:lsdException w:name="Default Paragraph Font" w:semiHidden="1" w:uiPriority="1" w:unhideWhenUsed="1"/>
-    <w:lsdException w:name="Body Text" w:semiHidden="1" w:unhideWhenUsed="1"/>
-    <w:lsdException w:name="Body Text Indent" w:semiHidden="1" w:unhideWhenUsed="1"/>
-    <w:lsdException w:name="List Continue" w:semiHidden="1" w:unhideWhenUsed="1"/>
-    <w:lsdException w:name="List Continue 2" w:semiHidden="1" w:unhideWhenUsed="1"/>
-    <w:lsdException w:name="List Continue 3" w:semiHidden="1" w:unhideWhenUsed="1"/>
-    <w:lsdException w:name="List Continue 4" w:semiHidden="1" w:unhideWhenUsed="1"/>
-    <w:lsdException w:name="List Continue 5" w:semiHidden="1" w:unhideWhenUsed="1"/>
-    <w:lsdException w:name="Message Header" w:semiHidden="1" w:unhideWhenUsed="1"/>
-    <w:lsdException w:name="Subtitle" w:uiPriority="11" w:qFormat="1"/>
-    <w:lsdException w:name="Salutation" w:semiHidden="1" w:unhideWhenUsed="1"/>
-    <w:lsdException w:name="Date" w:semiHidden="1" w:unhideWhenUsed="1"/>
-    <w:lsdException w:name="Body Text First Indent" w:semiHidden="1" w:unhideWhenUsed="1"/>
-    <w:lsdException w:name="Body Text First Indent 2" w:semiHidden="1" w:unhideWhenUsed="1"/>
-    <w:lsdException w:name="Note Heading" w:semiHidden="1" w:unhideWhenUsed="1"/>
-    <w:lsdException w:name="Body Text 2" w:semiHidden="1" w:unhideWhenUsed="1"/>
-    <w:lsdException w:name="Body Text 3" w:semiHidden="1" w:unhideWhenUsed="1"/>
-    <w:lsdException w:name="Body Text Indent 2" w:semiHidden="1" w:unhideWhenUsed="1"/>
-    <w:lsdException w:name="Body Text Indent 3" w:semiHidden="1" w:unhideWhenUsed="1"/>
-    <w:lsdException w:name="Block Text" w:semiHidden="1" w:unhideWhenUsed="1"/>
-    <w:lsdException w:name="Hyperlink" w:semiHidden="1" w:unhideWhenUsed="1"/>
-    <w:lsdException w:name="FollowedHyperlink" w:semiHidden="1" w:unhideWhenUsed="1"/>
-    <w:lsdException w:name="Strong" w:uiPriority="22" w:qFormat="1"/>
-    <w:lsdException w:name="Emphasis" w:uiPriority="20" w:qFormat="1"/>
-    <w:lsdException w:name="Document Map" w:semiHidden="1" w:unhideWhenUsed="1"/>
-    <w:lsdException w:name="Plain Text" w:semiHidden="1" w:unhideWhenUsed="1"/>
-    <w:lsdException w:name="E-mail Signature" w:semiHidden="1" w:unhideWhenUsed="1"/>
-    <w:lsdException w:name="HTML Top of Form" w:semiHidden="1" w:unhideWhenUsed="1"/>
-    <w:lsdException w:name="HTML Bottom of Form" w:semiHidden="1" w:unhideWhenUsed="1"/>
-    <w:lsdException w:name="Normal (Web)" w:semiHidden="1" w:unhideWhenUsed="1"/>
-    <w:lsdException w:name="HTML Acronym" w:semiHidden="1" w:unhideWhenUsed="1"/>
-    <w:lsdException w:name="HTML Address" w:semiHidden="1" w:unhideWhenUsed="1"/>
-    <w:lsdException w:name="HTML Cite" w:semiHidden="1" w:unhideWhenUsed="1"/>
-    <w:lsdException w:name="HTML Code" w:semiHidden="1" w:unhideWhenUsed="1"/>
-    <w:lsdException w:name="HTML Definition" w:semiHidden="1" w:unhideWhenUsed="1"/>
-    <w:lsdException w:name="HTML Keyboard" w:semiHidden="1" w:unhideWhenUsed="1"/>
-    <w:lsdException w:name="HTML Preformatted" w:semiHidden="1" w:unhideWhenUsed="1"/>
-    <w:lsdException w:name="HTML Sample" w:semiHidden="1" w:unhideWhenUsed="1"/>
-    <w:lsdException w:name="HTML Typewriter" w:semiHidden="1" w:unhideWhenUsed="1"/>
-    <w:lsdException w:name="HTML Variable" w:semiHidden="1" w:unhideWhenUsed="1"/>
-    <w:lsdException w:name="Normal Table" w:semiHidden="1" w:unhideWhenUsed="1"/>
-    <w:lsdException w:name="annotation subject" w:semiHidden="1" w:unhideWhenUsed="1"/>
-    <w:lsdException w:name="No List" w:semiHidden="1" w:unhideWhenUsed="1"/>
-    <w:lsdException w:name="Outline List 1" w:semiHidden="1" w:unhideWhenUsed="1"/>
-    <w:lsdException w:name="Outline List 2" w:semiHidden="1" w:unhideWhenUsed="1"/>
-    <w:lsdException w:name="Outline List 3" w:semiHidden="1" w:unhideWhenUsed="1"/>
-    <w:lsdException w:name="Table Simple 1" w:semiHidden="1" w:unhideWhenUsed="1"/>
-    <w:lsdException w:name="Table Simple 2" w:semiHidden="1" w:unhideWhenUsed="1"/>
-    <w:lsdException w:name="Table Simple 3" w:semiHidden="1" w:unhideWhenUsed="1"/>
-    <w:lsdException w:name="Table Classic 1" w:semiHidden="1" w:unhideWhenUsed="1"/>
-    <w:lsdException w:name="Table Classic 2" w:semiHidden="1" w:unhideWhenUsed="1"/>
-    <w:lsdException w:name="Table Classic 3" w:semiHidden="1" w:unhideWhenUsed="1"/>
-    <w:lsdException w:name="Table Classic 4" w:semiHidden="1" w:unhideWhenUsed="1"/>
-    <w:lsdException w:name="Table Colorful 1" w:semiHidden="1" w:unhideWhenUsed="1"/>
-    <w:lsdException w:name="Table Colorful 2" w:semiHidden="1" w:unhideWhenUsed="1"/>
-    <w:lsdException w:name="Table Colorful 3" w:semiHidden="1" w:unhideWhenUsed="1"/>
-    <w:lsdException w:name="Table Columns 1" w:semiHidden="1" w:unhideWhenUsed="1"/>
-    <w:lsdException w:name="Table Columns 2" w:semiHidden="1" w:unhideWhenUsed="1"/>
-    <w:lsdException w:name="Table Columns 3" w:semiHidden="1" w:unhideWhenUsed="1"/>
-    <w:lsdException w:name="Table Columns 4" w:semiHidden="1" w:unhideWhenUsed="1"/>
-    <w:lsdException w:name="Table Columns 5" w:semiHidden="1" w:unhideWhenUsed="1"/>
-    <w:lsdException w:name="Table Grid 1" w:semiHidden="1" w:unhideWhenUsed="1"/>
-    <w:lsdException w:name="Table Grid 2" w:semiHidden="1" w:unhideWhenUsed="1"/>
-    <w:lsdException w:name="Table Grid 3" w:semiHidden="1" w:unhideWhenUsed="1"/>
-    <w:lsdException w:name="Table Grid 4" w:semiHidden="1" w:unhideWhenUsed="1"/>
-    <w:lsdException w:name="Table Grid 5" w:semiHidden="1" w:unhideWhenUsed="1"/>
-    <w:lsdException w:name="Table Grid 6" w:semiHidden="1" w:unhideWhenUsed="1"/>
-    <w:lsdException w:name="Table Grid 7" w:semiHidden="1" w:unhideWhenUsed="1"/>
-    <w:lsdException w:name="Table Grid 8" w:semiHidden="1" w:unhideWhenUsed="1"/>
-    <w:lsdException w:name="Table List 1" w:semiHidden="1" w:unhideWhenUsed="1"/>
-    <w:lsdException w:name="Table List 2" w:semiHidden="1" w:unhideWhenUsed="1"/>
-    <w:lsdException w:name="Table List 3" w:semiHidden="1" w:unhideWhenUsed="1"/>
-    <w:lsdException w:name="Table List 4" w:semiHidden="1" w:unhideWhenUsed="1"/>
-    <w:lsdException w:name="Table List 5" w:semiHidden="1" w:unhideWhenUsed="1"/>
-    <w:lsdException w:name="Table List 6" w:semiHidden="1" w:unhideWhenUsed="1"/>
-    <w:lsdException w:name="Table List 7" w:semiHidden="1" w:unhideWhenUsed="1"/>
-    <w:lsdException w:name="Table List 8" w:semiHidden="1" w:unhideWhenUsed="1"/>
-    <w:lsdException w:name="Table 3D effects 1" w:semiHidden="1" w:unhideWhenUsed="1"/>
-    <w:lsdException w:name="Table 3D effects 2" w:semiHidden="1" w:unhideWhenUsed="1"/>
-    <w:lsdException w:name="Table 3D effects 3" w:semiHidden="1" w:unhideWhenUsed="1"/>
-    <w:lsdException w:name="Table Contemporary" w:semiHidden="1" w:unhideWhenUsed="1"/>
-    <w:lsdException w:name="Table Elegant" w:semiHidden="1" w:unhideWhenUsed="1"/>
-    <w:lsdException w:name="Table Professional" w:semiHidden="1" w:unhideWhenUsed="1"/>
-    <w:lsdException w:name="Table Subtle 1" w:semiHidden="1" w:unhideWhenUsed="1"/>
-    <w:lsdException w:name="Table Subtle 2" w:semiHidden="1" w:unhideWhenUsed="1"/>
-    <w:lsdException w:name="Table Web 1" w:semiHidden="1" w:unhideWhenUsed="1"/>
-    <w:lsdException w:name="Table Web 2" w:semiHidden="1" w:unhideWhenUsed="1"/>
-    <w:lsdException w:name="Table Web 3" w:semiHidden="1" w:unhideWhenUsed="1"/>
-    <w:lsdException w:name="Balloon Text" w:semiHidden="1" w:unhideWhenUsed="1"/>
-    <w:lsdException w:name="Table Grid" w:uiPriority="39"/>
-    <w:lsdException w:name="Table Theme" w:semiHidden="1" w:unhideWhenUsed="1"/>
-    <w:lsdException w:name="Placeholder Text" w:semiHidden="1"/>
-    <w:lsdException w:name="No Spacing" w:uiPriority="1" w:qFormat="1"/>
-    <w:lsdException w:name="Light Shading" w:uiPriority="60"/>
-    <w:lsdException w:name="Light List" w:uiPriority="61"/>
-    <w:lsdException w:name="Light Grid" w:uiPriority="62"/>
-    <w:lsdException w:name="Medium Shading 1" w:uiPriority="63"/>
-    <w:lsdException w:name="Medium Shading 2" w:uiPriority="64"/>
-    <w:lsdException w:name="Medium List 1" w:uiPriority="65"/>
-    <w:lsdException w:name="Medium List 2" w:uiPriority="66"/>
-    <w:lsdException w:name="Medium Grid 1" w:uiPriority="67"/>
-    <w:lsdException w:name="Medium Grid 2" w:uiPriority="68"/>
-    <w:lsdException w:name="Medium Grid 3" w:uiPriority="69"/>
-    <w:lsdException w:name="Dark List" w:uiPriority="70"/>
-    <w:lsdException w:name="Colorful Shading" w:uiPriority="71"/>
-    <w:lsdException w:name="Colorful List" w:uiPriority="72"/>
-    <w:lsdException w:name="Colorful Grid" w:uiPriority="73"/>
-    <w:lsdException w:name="Light Shading Accent 1" w:uiPriority="60"/>
-    <w:lsdException w:name="Light List Accent 1" w:uiPriority="61"/>
-    <w:lsdException w:name="Light Grid Accent 1" w:uiPriority="62"/>
-    <w:lsdException w:name="Medium Shading 1 Accent 1" w:uiPriority="63"/>
-    <w:lsdException w:name="Medium Shading 2 Accent 1" w:uiPriority="64"/>
-    <w:lsdException w:name="Medium List 1 Accent 1" w:uiPriority="65"/>
-    <w:lsdException w:name="Revision" w:semiHidden="1"/>
-    <w:lsdException w:name="List Paragraph" w:uiPriority="34" w:qFormat="1"/>
-    <w:lsdException w:name="Quote" w:uiPriority="29" w:qFormat="1"/>
-    <w:lsdException w:name="Intense Quote" w:uiPriority="30" w:qFormat="1"/>
-    <w:lsdException w:name="Medium List 2 Accent 1" w:uiPriority="66"/>
-    <w:lsdException w:name="Medium Grid 1 Accent 1" w:uiPriority="67"/>
-    <w:lsdException w:name="Medium Grid 2 Accent 1" w:uiPriority="68"/>
-    <w:lsdException w:name="Medium Grid 3 Accent 1" w:uiPriority="69"/>
-    <w:lsdException w:name="Dark List Accent 1" w:uiPriority="70"/>
-    <w:lsdException w:name="Colorful Shading Accent 1" w:uiPriority="71"/>
-    <w:lsdException w:name="Colorful List Accent 1" w:uiPriority="72"/>
-    <w:lsdException w:name="Colorful Grid Accent 1" w:uiPriority="73"/>
-    <w:lsdException w:name="Light Shading Accent 2" w:uiPriority="60"/>
-    <w:lsdException w:name="Light List Accent 2" w:uiPriority="61"/>
-    <w:lsdException w:name="Light Grid Accent 2" w:uiPriority="62"/>
-    <w:lsdException w:name="Medium Shading 1 Accent 2" w:uiPriority="63"/>
-    <w:lsdException w:name="Medium Shading 2 Accent 2" w:uiPriority="64"/>
-    <w:lsdException w:name="Medium List 1 Accent 2" w:uiPriority="65"/>
-    <w:lsdException w:name="Medium List 2 Accent 2" w:uiPriority="66"/>
-    <w:lsdException w:name="Medium Grid 1 Accent 2" w:uiPriority="67"/>
-    <w:lsdException w:name="Medium Grid 2 Accent 2" w:uiPriority="68"/>
-    <w:lsdException w:name="Medium Grid 3 Accent 2" w:uiPriority="69"/>
-    <w:lsdException w:name="Dark List Accent 2" w:uiPriority="70"/>
-    <w:lsdException w:name="Colorful Shading Accent 2" w:uiPriority="71"/>
-    <w:lsdException w:name="Colorful List Accent 2" w:uiPriority="72"/>
-    <w:lsdException w:name="Colorful Grid Accent 2" w:uiPriority="73"/>
-    <w:lsdException w:name="Light Shading Accent 3" w:uiPriority="60"/>
-    <w:lsdException w:name="Light List Accent 3" w:uiPriority="61"/>
-    <w:lsdException w:name="Light Grid Accent 3" w:uiPriority="62"/>
-    <w:lsdException w:name="Medium Shading 1 Accent 3" w:uiPriority="63"/>
-    <w:lsdException w:name="Medium Shading 2 Accent 3" w:uiPriority="64"/>
-    <w:lsdException w:name="Medium List 1 Accent 3" w:uiPriority="65"/>
-    <w:lsdException w:name="Medium List 2 Accent 3" w:uiPriority="66"/>
-    <w:lsdException w:name="Medium Grid 1 Accent 3" w:uiPriority="67"/>
-    <w:lsdException w:name="Medium Grid 2 Accent 3" w:uiPriority="68"/>
-    <w:lsdException w:name="Medium Grid 3 Accent 3" w:uiPriority="69"/>
-    <w:lsdException w:name="Dark List Accent 3" w:uiPriority="70"/>
-    <w:lsdException w:name="Colorful Shading Accent 3" w:uiPriority="71"/>
-    <w:lsdException w:name="Colorful List Accent 3" w:uiPriority="72"/>
-    <w:lsdException w:name="Colorful Grid Accent 3" w:uiPriority="73"/>
-    <w:lsdException w:name="Light Shading Accent 4" w:uiPriority="60"/>
-    <w:lsdException w:name="Light List Accent 4" w:uiPriority="61"/>
-    <w:lsdException w:name="Light Grid Accent 4" w:uiPriority="62"/>
-    <w:lsdException w:name="Medium Shading 1 Accent 4" w:uiPriority="63"/>
-    <w:lsdException w:name="Medium Shading 2 Accent 4" w:uiPriority="64"/>
-    <w:lsdException w:name="Medium List 1 Accent 4" w:uiPriority="65"/>
-    <w:lsdException w:name="Medium List 2 Accent 4" w:uiPriority="66"/>
-    <w:lsdException w:name="Medium Grid 1 Accent 4" w:uiPriority="67"/>
-    <w:lsdException w:name="Medium Grid 2 Accent 4" w:uiPriority="68"/>
-    <w:lsdException w:name="Medium Grid 3 Accent 4" w:uiPriority="69"/>
-    <w:lsdException w:name="Dark List Accent 4" w:uiPriority="70"/>
-    <w:lsdException w:name="Colorful Shading Accent 4" w:uiPriority="71"/>
-    <w:lsdException w:name="Colorful List Accent 4" w:uiPriority="72"/>
-    <w:lsdException w:name="Colorful Grid Accent 4" w:uiPriority="73"/>
-    <w:lsdException w:name="Light Shading Accent 5" w:uiPriority="60"/>
-    <w:lsdException w:name="Light List Accent 5" w:uiPriority="61"/>
-    <w:lsdException w:name="Light Grid Accent 5" w:uiPriority="62"/>
-    <w:lsdException w:name="Medium Shading 1 Accent 5" w:uiPriority="63"/>
-    <w:lsdException w:name="Medium Shading 2 Accent 5" w:uiPriority="64"/>
-    <w:lsdException w:name="Medium List 1 Accent 5" w:uiPriority="65"/>
-    <w:lsdException w:name="Medium List 2 Accent 5" w:uiPriority="66"/>
-    <w:lsdException w:name="Medium Grid 1 Accent 5" w:uiPriority="67"/>
-    <w:lsdException w:name="Medium Grid 2 Accent 5" w:uiPriority="68"/>
-    <w:lsdException w:name="Medium Grid 3 Accent 5" w:uiPriority="69"/>
-    <w:lsdException w:name="Dark List Accent 5" w:uiPriority="70"/>
-    <w:lsdException w:name="Colorful Shading Accent 5" w:uiPriority="71"/>
-    <w:lsdException w:name="Colorful List Accent 5" w:uiPriority="72"/>
-    <w:lsdException w:name="Colorful Grid Accent 5" w:uiPriority="73"/>
-    <w:lsdException w:name="Light Shading Accent 6" w:uiPriority="60"/>
-    <w:lsdException w:name="Light List Accent 6" w:uiPriority="61"/>
-    <w:lsdException w:name="Light Grid Accent 6" w:uiPriority="62"/>
-    <w:lsdException w:name="Medium Shading 1 Accent 6" w:uiPriority="63"/>
-    <w:lsdException w:name="Medium Shading 2 Accent 6" w:uiPriority="64"/>
-    <w:lsdException w:name="Medium List 1 Accent 6" w:uiPriority="65"/>
-    <w:lsdException w:name="Medium List 2 Accent 6" w:uiPriority="66"/>
-    <w:lsdException w:name="Medium Grid 1 Accent 6" w:uiPriority="67"/>
-    <w:lsdException w:name="Medium Grid 2 Accent 6" w:uiPriority="68"/>
-    <w:lsdException w:name="Medium Grid 3 Accent 6" w:uiPriority="69"/>
-    <w:lsdException w:name="Dark List Accent 6" w:uiPriority="70"/>
-    <w:lsdException w:name="Colorful Shading Accent 6" w:uiPriority="71"/>
-    <w:lsdException w:name="Colorful List Accent 6" w:uiPriority="72"/>
-    <w:lsdException w:name="Colorful Grid Accent 6" w:uiPriority="73"/>
-    <w:lsdException w:name="Subtle Emphasis" w:uiPriority="19" w:qFormat="1"/>
-    <w:lsdException w:name="Intense Emphasis" w:uiPriority="21" w:qFormat="1"/>
-    <w:lsdException w:name="Subtle Reference" w:uiPriority="31" w:qFormat="1"/>
-    <w:lsdException w:name="Intense Reference" w:uiPriority="32" w:qFormat="1"/>
-    <w:lsdException w:name="Book Title" w:uiPriority="33" w:qFormat="1"/>
-    <w:lsdException w:name="Bibliography" w:semiHidden="1" w:uiPriority="37" w:unhideWhenUsed="1"/>
-    <w:lsdException w:name="TOC Heading" w:semiHidden="1" w:uiPriority="39" w:unhideWhenUsed="1" w:qFormat="1"/>
-    <w:lsdException w:name="Plain Table 1" w:uiPriority="41"/>
-    <w:lsdException w:name="Plain Table 2" w:uiPriority="42"/>
-    <w:lsdException w:name="Plain Table 3" w:uiPriority="43"/>
-    <w:lsdException w:name="Plain Table 4" w:uiPriority="44"/>
-    <w:lsdException w:name="Plain Table 5" w:uiPriority="45"/>
-    <w:lsdException w:name="Grid Table Light" w:uiPriority="40"/>
-    <w:lsdException w:name="Grid Table 1 Light" w:uiPriority="46"/>
-    <w:lsdException w:name="Grid Table 2" w:uiPriority="47"/>
-    <w:lsdException w:name="Grid Table 3" w:uiPriority="48"/>
-    <w:lsdException w:name="Grid Table 4" w:uiPriority="49"/>
-    <w:lsdException w:name="Grid Table 5 Dark" w:uiPriority="50"/>
-    <w:lsdException w:name="Grid Table 6 Colorful" w:uiPriority="51"/>
-    <w:lsdException w:name="Grid Table 7 Colorful" w:uiPriority="52"/>
-    <w:lsdException w:name="Grid Table 1 Light Accent 1" w:uiPriority="46"/>
-    <w:lsdException w:name="Grid Table 2 Accent 1" w:uiPriority="47"/>
-    <w:lsdException w:name="Grid Table 3 Accent 1" w:uiPriority="48"/>
-    <w:lsdException w:name="Grid Table 4 Accent 1" w:uiPriority="49"/>
-    <w:lsdException w:name="Grid Table 5 Dark Accent 1" w:uiPriority="50"/>
-    <w:lsdException w:name="Grid Table 6 Colorful Accent 1" w:uiPriority="51"/>
-    <w:lsdException w:name="Grid Table 7 Colorful Accent 1" w:uiPriority="52"/>
-    <w:lsdException w:name="Grid Table 1 Light Accent 2" w:uiPriority="46"/>
-    <w:lsdException w:name="Grid Table 2 Accent 2" w:uiPriority="47"/>
-    <w:lsdException w:name="Grid Table 3 Accent 2" w:uiPriority="48"/>
-    <w:lsdException w:name="Grid Table 4 Accent 2" w:uiPriority="49"/>
-    <w:lsdException w:name="Grid Table 5 Dark Accent 2" w:uiPriority="50"/>
-    <w:lsdException w:name="Grid Table 6 Colorful Accent 2" w:uiPriority="51"/>
-    <w:lsdException w:name="Grid Table 7 Colorful Accent 2" w:uiPriority="52"/>
-    <w:lsdException w:name="Grid Table 1 Light Accent 3" w:uiPriority="46"/>
-    <w:lsdException w:name="Grid Table 2 Accent 3" w:uiPriority="47"/>
-    <w:lsdException w:name="Grid Table 3 Accent 3" w:uiPriority="48"/>
-    <w:lsdException w:name="Grid Table 4 Accent 3" w:uiPriority="49"/>
-    <w:lsdException w:name="Grid Table 5 Dark Accent 3" w:uiPriority="50"/>
-    <w:lsdException w:name="Grid Table 6 Colorful Accent 3" w:uiPriority="51"/>
-    <w:lsdException w:name="Grid Table 7 Colorful Accent 3" w:uiPriority="52"/>
-    <w:lsdException w:name="Grid Table 1 Light Accent 4" w:uiPriority="46"/>
-    <w:lsdException w:name="Grid Table 2 Accent 4" w:uiPriority="47"/>
-    <w:lsdException w:name="Grid Table 3 Accent 4" w:uiPriority="48"/>
-    <w:lsdException w:name="Grid Table 4 Accent 4" w:uiPriority="49"/>
-    <w:lsdException w:name="Grid Table 5 Dark Accent 4" w:uiPriority="50"/>
-    <w:lsdException w:name="Grid Table 6 Colorful Accent 4" w:uiPriority="51"/>
-    <w:lsdException w:name="Grid Table 7 Colorful Accent 4" w:uiPriority="52"/>
-    <w:lsdException w:name="Grid Table 1 Light Accent 5" w:uiPriority="46"/>
-    <w:lsdException w:name="Grid Table 2 Accent 5" w:uiPriority="47"/>
-    <w:lsdException w:name="Grid Table 3 Accent 5" w:uiPriority="48"/>
-    <w:lsdException w:name="Grid Table 4 Accent 5" w:uiPriority="49"/>
-    <w:lsdException w:name="Grid Table 5 Dark Accent 5" w:uiPriority="50"/>
-    <w:lsdException w:name="Grid Table 6 Colorful Accent 5" w:uiPriority="51"/>
-    <w:lsdException w:name="Grid Table 7 Colorful Accent 5" w:uiPriority="52"/>
-    <w:lsdException w:name="Grid Table 1 Light Accent 6" w:uiPriority="46"/>
-    <w:lsdException w:name="Grid Table 2 Accent 6" w:uiPriority="47"/>
-    <w:lsdException w:name="Grid Table 3 Accent 6" w:uiPriority="48"/>
-    <w:lsdException w:name="Grid Table 4 Accent 6" w:uiPriority="49"/>
-    <w:lsdException w:name="Grid Table 5 Dark Accent 6" w:uiPriority="50"/>
-    <w:lsdException w:name="Grid Table 6 Colorful Accent 6" w:uiPriority="51"/>
-    <w:lsdException w:name="Grid Table 7 Colorful Accent 6" w:uiPriority="52"/>
-    <w:lsdException w:name="List Table 1 Light" w:uiPriority="46"/>
-    <w:lsdException w:name="List Table 2" w:uiPriority="47"/>
-    <w:lsdException w:name="List Table 3" w:uiPriority="48"/>
-    <w:lsdException w:name="List Table 4" w:uiPriority="49"/>
-    <w:lsdException w:name="List Table 5 Dark" w:uiPriority="50"/>
-    <w:lsdException w:name="List Table 6 Colorful" w:uiPriority="51"/>
-    <w:lsdException w:name="List Table 7 Colorful" w:uiPriority="52"/>
-    <w:lsdException w:name="List Table 1 Light Accent 1" w:uiPriority="46"/>
-    <w:lsdException w:name="List Table 2 Accent 1" w:uiPriority="47"/>
-    <w:lsdException w:name="List Table 3 Accent 1" w:uiPriority="48"/>
-    <w:lsdException w:name="List Table 4 Accent 1" w:uiPriority="49"/>
-    <w:lsdException w:name="List Table 5 Dark Accent 1" w:uiPriority="50"/>
-    <w:lsdException w:name="List Table 6 Colorful Accent 1" w:uiPriority="51"/>
-    <w:lsdException w:name="List Table 7 Colorful Accent 1" w:uiPriority="52"/>
-    <w:lsdException w:name="List Table 1 Light Accent 2" w:uiPriority="46"/>
-    <w:lsdException w:name="List Table 2 Accent 2" w:uiPriority="47"/>
-    <w:lsdException w:name="List Table 3 Accent 2" w:uiPriority="48"/>
-    <w:lsdException w:name="List Table 4 Accent 2" w:uiPriority="49"/>
-    <w:lsdException w:name="List Table 5 Dark Accent 2" w:uiPriority="50"/>
-    <w:lsdException w:name="List Table 6 Colorful Accent 2" w:uiPriority="51"/>
-    <w:lsdException w:name="List Table 7 Colorful Accent 2" w:uiPriority="52"/>
-    <w:lsdException w:name="List Table 1 Light Accent 3" w:uiPriority="46"/>
-    <w:lsdException w:name="List Table 2 Accent 3" w:uiPriority="47"/>
-    <w:lsdException w:name="List Table 3 Accent 3" w:uiPriority="48"/>
-    <w:lsdException w:name="List Table 4 Accent 3" w:uiPriority="49"/>
-    <w:lsdException w:name="List Table 5 Dark Accent 3" w:uiPriority="50"/>
-    <w:lsdException w:name="List Table 6 Colorful Accent 3" w:uiPriority="51"/>
-    <w:lsdException w:name="List Table 7 Colorful Accent 3" w:uiPriority="52"/>
-    <w:lsdException w:name="List Table 1 Light Accent 4" w:uiPriority="46"/>
-    <w:lsdException w:name="List Table 2 Accent 4" w:uiPriority="47"/>
-    <w:lsdException w:name="List Table 3 Accent 4" w:uiPriority="48"/>
-    <w:lsdException w:name="List Table 4 Accent 4" w:uiPriority="49"/>
-    <w:lsdException w:name="List Table 5 Dark Accent 4" w:uiPriority="50"/>
-    <w:lsdException w:name="List Table 6 Colorful Accent 4" w:uiPriority="51"/>
-    <w:lsdException w:name="List Table 7 Colorful Accent 4" w:uiPriority="52"/>
-    <w:lsdException w:name="List Table 1 Light Accent 5" w:uiPriority="46"/>
-    <w:lsdException w:name="List Table 2 Accent 5" w:uiPriority="47"/>
-    <w:lsdException w:name="List Table 3 Accent 5" w:uiPriority="48"/>
-    <w:lsdException w:name="List Table 4 Accent 5" w:uiPriority="49"/>
-    <w:lsdException w:name="List Table 5 Dark Accent 5" w:uiPriority="50"/>
-    <w:lsdException w:name="List Table 6 Colorful Accent 5" w:uiPriority="51"/>
-    <w:lsdException w:name="List Table 7 Colorful Accent 5" w:uiPriority="52"/>
-    <w:lsdException w:name="List Table 1 Light Accent 6" w:uiPriority="46"/>
-    <w:lsdException w:name="List Table 2 Accent 6" w:uiPriority="47"/>
-    <w:lsdException w:name="List Table 3 Accent 6" w:uiPriority="48"/>
-    <w:lsdException w:name="List Table 4 Accent 6" w:uiPriority="49"/>
-    <w:lsdException w:name="List Table 5 Dark Accent 6" w:uiPriority="50"/>
-    <w:lsdException w:name="List Table 6 Colorful Accent 6" w:uiPriority="51"/>
-    <w:lsdException w:name="List Table 7 Colorful Accent 6" w:uiPriority="52"/>
+  <w:latentStyles w:defLockedState="0" w:defUIPriority="99" w:defSemiHidden="1" w:defUnhideWhenUsed="1" w:defQFormat="0" w:count="267">
+    <w:lsdException w:name="Normal" w:semiHidden="0" w:uiPriority="0" w:unhideWhenUsed="0" w:qFormat="1"/>
+    <w:lsdException w:name="heading 1" w:semiHidden="0" w:uiPriority="9" w:unhideWhenUsed="0" w:qFormat="1"/>
+    <w:lsdException w:name="heading 2" w:uiPriority="9" w:qFormat="1"/>
+    <w:lsdException w:name="heading 3" w:uiPriority="9" w:qFormat="1"/>
+    <w:lsdException w:name="heading 4" w:uiPriority="9" w:qFormat="1"/>
+    <w:lsdException w:name="heading 5" w:uiPriority="9" w:qFormat="1"/>
+    <w:lsdException w:name="heading 6" w:uiPriority="9" w:qFormat="1"/>
+    <w:lsdException w:name="heading 7" w:uiPriority="9" w:qFormat="1"/>
+    <w:lsdException w:name="heading 8" w:uiPriority="9" w:qFormat="1"/>
+    <w:lsdException w:name="heading 9" w:uiPriority="9" w:qFormat="1"/>
+    <w:lsdException w:name="toc 1" w:uiPriority="39"/>
+    <w:lsdException w:name="toc 2" w:uiPriority="39"/>
+    <w:lsdException w:name="toc 3" w:uiPriority="39"/>
+    <w:lsdException w:name="toc 4" w:uiPriority="39"/>
+    <w:lsdException w:name="toc 5" w:uiPriority="39"/>
+    <w:lsdException w:name="toc 6" w:uiPriority="39"/>
+    <w:lsdException w:name="toc 7" w:uiPriority="39"/>
+    <w:lsdException w:name="toc 8" w:uiPriority="39"/>
+    <w:lsdException w:name="toc 9" w:uiPriority="39"/>
+    <w:lsdException w:name="caption" w:uiPriority="35" w:qFormat="1"/>
+    <w:lsdException w:name="Title" w:semiHidden="0" w:uiPriority="10" w:unhideWhenUsed="0" w:qFormat="1"/>
+    <w:lsdException w:name="Default Paragraph Font" w:uiPriority="1"/>
+    <w:lsdException w:name="Subtitle" w:semiHidden="0" w:uiPriority="11" w:unhideWhenUsed="0" w:qFormat="1"/>
+    <w:lsdException w:name="Strong" w:semiHidden="0" w:uiPriority="22" w:unhideWhenUsed="0" w:qFormat="1"/>
+    <w:lsdException w:name="Emphasis" w:semiHidden="0" w:uiPriority="20" w:unhideWhenUsed="0" w:qFormat="1"/>
+    <w:lsdException w:name="Table Grid" w:semiHidden="0" w:uiPriority="39" w:unhideWhenUsed="0"/>
+    <w:lsdException w:name="Placeholder Text" w:unhideWhenUsed="0"/>
+    <w:lsdException w:name="No Spacing" w:semiHidden="0" w:uiPriority="1" w:unhideWhenUsed="0" w:qFormat="1"/>
+    <w:lsdException w:name="Light Shading" w:semiHidden="0" w:uiPriority="60" w:unhideWhenUsed="0"/>
+    <w:lsdException w:name="Light List" w:semiHidden="0" w:uiPriority="61" w:unhideWhenUsed="0"/>
+    <w:lsdException w:name="Light Grid" w:semiHidden="0" w:uiPriority="62" w:unhideWhenUsed="0"/>
+    <w:lsdException w:name="Medium Shading 1" w:semiHidden="0" w:uiPriority="63" w:unhideWhenUsed="0"/>
+    <w:lsdException w:name="Medium Shading 2" w:semiHidden="0" w:uiPriority="64" w:unhideWhenUsed="0"/>
+    <w:lsdException w:name="Medium List 1" w:semiHidden="0" w:uiPriority="65" w:unhideWhenUsed="0"/>
+    <w:lsdException w:name="Medium List 2" w:semiHidden="0" w:uiPriority="66" w:unhideWhenUsed="0"/>
+    <w:lsdException w:name="Medium Grid 1" w:semiHidden="0" w:uiPriority="67" w:unhideWhenUsed="0"/>
+    <w:lsdException w:name="Medium Grid 2" w:semiHidden="0" w:uiPriority="68" w:unhideWhenUsed="0"/>
+    <w:lsdException w:name="Medium Grid 3" w:semiHidden="0" w:uiPriority="69" w:unhideWhenUsed="0"/>
+    <w:lsdException w:name="Dark List" w:semiHidden="0" w:uiPriority="70" w:unhideWhenUsed="0"/>
+    <w:lsdException w:name="Colorful Shading" w:semiHidden="0" w:uiPriority="71" w:unhideWhenUsed="0"/>
+    <w:lsdException w:name="Colorful List" w:semiHidden="0" w:uiPriority="72" w:unhideWhenUsed="0"/>
+    <w:lsdException w:name="Colorful Grid" w:semiHidden="0" w:uiPriority="73" w:unhideWhenUsed="0"/>
+    <w:lsdException w:name="Light Shading Accent 1" w:semiHidden="0" w:uiPriority="60" w:unhideWhenUsed="0"/>
+    <w:lsdException w:name="Light List Accent 1" w:semiHidden="0" w:uiPriority="61" w:unhideWhenUsed="0"/>
+    <w:lsdException w:name="Light Grid Accent 1" w:semiHidden="0" w:uiPriority="62" w:unhideWhenUsed="0"/>
+    <w:lsdException w:name="Medium Shading 1 Accent 1" w:semiHidden="0" w:uiPriority="63" w:unhideWhenUsed="0"/>
+    <w:lsdException w:name="Medium Shading 2 Accent 1" w:semiHidden="0" w:uiPriority="64" w:unhideWhenUsed="0"/>
+    <w:lsdException w:name="Medium List 1 Accent 1" w:semiHidden="0" w:uiPriority="65" w:unhideWhenUsed="0"/>
+    <w:lsdException w:name="Revision" w:unhideWhenUsed="0"/>
+    <w:lsdException w:name="List Paragraph" w:semiHidden="0" w:uiPriority="34" w:unhideWhenUsed="0" w:qFormat="1"/>
+    <w:lsdException w:name="Quote" w:semiHidden="0" w:uiPriority="29" w:unhideWhenUsed="0" w:qFormat="1"/>
+    <w:lsdException w:name="Intense Quote" w:semiHidden="0" w:uiPriority="30" w:unhideWhenUsed="0" w:qFormat="1"/>
+    <w:lsdException w:name="Medium List 2 Accent 1" w:semiHidden="0" w:uiPriority="66" w:unhideWhenUsed="0"/>
+    <w:lsdException w:name="Medium Grid 1 Accent 1" w:semiHidden="0" w:uiPriority="67" w:unhideWhenUsed="0"/>
+    <w:lsdException w:name="Medium Grid 2 Accent 1" w:semiHidden="0" w:uiPriority="68" w:unhideWhenUsed="0"/>
+    <w:lsdException w:name="Medium Grid 3 Accent 1" w:semiHidden="0" w:uiPriority="69" w:unhideWhenUsed="0"/>
+    <w:lsdException w:name="Dark List Accent 1" w:semiHidden="0" w:uiPriority="70" w:unhideWhenUsed="0"/>
+    <w:lsdException w:name="Colorful Shading Accent 1" w:semiHidden="0" w:uiPriority="71" w:unhideWhenUsed="0"/>
+    <w:lsdException w:name="Colorful List Accent 1" w:semiHidden="0" w:uiPriority="72" w:unhideWhenUsed="0"/>
+    <w:lsdException w:name="Colorful Grid Accent 1" w:semiHidden="0" w:uiPriority="73" w:unhideWhenUsed="0"/>
+    <w:lsdException w:name="Light Shading Accent 2" w:semiHidden="0" w:uiPriority="60" w:unhideWhenUsed="0"/>
+    <w:lsdException w:name="Light List Accent 2" w:semiHidden="0" w:uiPriority="61" w:unhideWhenUsed="0"/>
+    <w:lsdException w:name="Light Grid Accent 2" w:semiHidden="0" w:uiPriority="62" w:unhideWhenUsed="0"/>
+    <w:lsdException w:name="Medium Shading 1 Accent 2" w:semiHidden="0" w:uiPriority="63" w:unhideWhenUsed="0"/>
+    <w:lsdException w:name="Medium Shading 2 Accent 2" w:semiHidden="0" w:uiPriority="64" w:unhideWhenUsed="0"/>
+    <w:lsdException w:name="Medium List 1 Accent 2" w:semiHidden="0" w:uiPriority="65" w:unhideWhenUsed="0"/>
+    <w:lsdException w:name="Medium List 2 Accent 2" w:semiHidden="0" w:uiPriority="66" w:unhideWhenUsed="0"/>
+    <w:lsdException w:name="Medium Grid 1 Accent 2" w:semiHidden="0" w:uiPriority="67" w:unhideWhenUsed="0"/>
+    <w:lsdException w:name="Medium Grid 2 Accent 2" w:semiHidden="0" w:uiPriority="68" w:unhideWhenUsed="0"/>
+    <w:lsdException w:name="Medium Grid 3 Accent 2" w:semiHidden="0" w:uiPriority="69" w:unhideWhenUsed="0"/>
+    <w:lsdException w:name="Dark List Accent 2" w:semiHidden="0" w:uiPriority="70" w:unhideWhenUsed="0"/>
+    <w:lsdException w:name="Colorful Shading Accent 2" w:semiHidden="0" w:uiPriority="71" w:unhideWhenUsed="0"/>
+    <w:lsdException w:name="Colorful List Accent 2" w:semiHidden="0" w:uiPriority="72" w:unhideWhenUsed="0"/>
+    <w:lsdException w:name="Colorful Grid Accent 2" w:semiHidden="0" w:uiPriority="73" w:unhideWhenUsed="0"/>
+    <w:lsdException w:name="Light Shading Accent 3" w:semiHidden="0" w:uiPriority="60" w:unhideWhenUsed="0"/>
+    <w:lsdException w:name="Light List Accent 3" w:semiHidden="0" w:uiPriority="61" w:unhideWhenUsed="0"/>
+    <w:lsdException w:name="Light Grid Accent 3" w:semiHidden="0" w:uiPriority="62" w:unhideWhenUsed="0"/>
+    <w:lsdException w:name="Medium Shading 1 Accent 3" w:semiHidden="0" w:uiPriority="63" w:unhideWhenUsed="0"/>
+    <w:lsdException w:name="Medium Shading 2 Accent 3" w:semiHidden="0" w:uiPriority="64" w:unhideWhenUsed="0"/>
+    <w:lsdException w:name="Medium List 1 Accent 3" w:semiHidden="0" w:uiPriority="65" w:unhideWhenUsed="0"/>
+    <w:lsdException w:name="Medium List 2 Accent 3" w:semiHidden="0" w:uiPriority="66" w:unhideWhenUsed="0"/>
+    <w:lsdException w:name="Medium Grid 1 Accent 3" w:semiHidden="0" w:uiPriority="67" w:unhideWhenUsed="0"/>
+    <w:lsdException w:name="Medium Grid 2 Accent 3" w:semiHidden="0" w:uiPriority="68" w:unhideWhenUsed="0"/>
+    <w:lsdException w:name="Medium Grid 3 Accent 3" w:semiHidden="0" w:uiPriority="69" w:unhideWhenUsed="0"/>
+    <w:lsdException w:name="Dark List Accent 3" w:semiHidden="0" w:uiPriority="70" w:unhideWhenUsed="0"/>
+    <w:lsdException w:name="Colorful Shading Accent 3" w:semiHidden="0" w:uiPriority="71" w:unhideWhenUsed="0"/>
+    <w:lsdException w:name="Colorful List Accent 3" w:semiHidden="0" w:uiPriority="72" w:unhideWhenUsed="0"/>
+    <w:lsdException w:name="Colorful Grid Accent 3" w:semiHidden="0" w:uiPriority="73" w:unhideWhenUsed="0"/>
+    <w:lsdException w:name="Light Shading Accent 4" w:semiHidden="0" w:uiPriority="60" w:unhideWhenUsed="0"/>
+    <w:lsdException w:name="Light List Accent 4" w:semiHidden="0" w:uiPriority="61" w:unhideWhenUsed="0"/>
+    <w:lsdException w:name="Light Grid Accent 4" w:semiHidden="0" w:uiPriority="62" w:unhideWhenUsed="0"/>
+    <w:lsdException w:name="Medium Shading 1 Accent 4" w:semiHidden="0" w:uiPriority="63" w:unhideWhenUsed="0"/>
+    <w:lsdException w:name="Medium Shading 2 Accent 4" w:semiHidden="0" w:uiPriority="64" w:unhideWhenUsed="0"/>
+    <w:lsdException w:name="Medium List 1 Accent 4" w:semiHidden="0" w:uiPriority="65" w:unhideWhenUsed="0"/>
+    <w:lsdException w:name="Medium List 2 Accent 4" w:semiHidden="0" w:uiPriority="66" w:unhideWhenUsed="0"/>
+    <w:lsdException w:name="Medium Grid 1 Accent 4" w:semiHidden="0" w:uiPriority="67" w:unhideWhenUsed="0"/>
+    <w:lsdException w:name="Medium Grid 2 Accent 4" w:semiHidden="0" w:uiPriority="68" w:unhideWhenUsed="0"/>
+    <w:lsdException w:name="Medium Grid 3 Accent 4" w:semiHidden="0" w:uiPriority="69" w:unhideWhenUsed="0"/>
+    <w:lsdException w:name="Dark List Accent 4" w:semiHidden="0" w:uiPriority="70" w:unhideWhenUsed="0"/>
+    <w:lsdException w:name="Colorful Shading Accent 4" w:semiHidden="0" w:uiPriority="71" w:unhideWhenUsed="0"/>
+    <w:lsdException w:name="Colorful List Accent 4" w:semiHidden="0" w:uiPriority="72" w:unhideWhenUsed="0"/>
+    <w:lsdException w:name="Colorful Grid Accent 4" w:semiHidden="0" w:uiPriority="73" w:unhideWhenUsed="0"/>
+    <w:lsdException w:name="Light Shading Accent 5" w:semiHidden="0" w:uiPriority="60" w:unhideWhenUsed="0"/>
+    <w:lsdException w:name="Light List Accent 5" w:semiHidden="0" w:uiPriority="61" w:unhideWhenUsed="0"/>
+    <w:lsdException w:name="Light Grid Accent 5" w:semiHidden="0" w:uiPriority="62" w:unhideWhenUsed="0"/>
+    <w:lsdException w:name="Medium Shading 1 Accent 5" w:semiHidden="0" w:uiPriority="63" w:unhideWhenUsed="0"/>
+    <w:lsdException w:name="Medium Shading 2 Accent 5" w:semiHidden="0" w:uiPriority="64" w:unhideWhenUsed="0"/>
+    <w:lsdException w:name="Medium List 1 Accent 5" w:semiHidden="0" w:uiPriority="65" w:unhideWhenUsed="0"/>
+    <w:lsdException w:name="Medium List 2 Accent 5" w:semiHidden="0" w:uiPriority="66" w:unhideWhenUsed="0"/>
+    <w:lsdException w:name="Medium Grid 1 Accent 5" w:semiHidden="0" w:uiPriority="67" w:unhideWhenUsed="0"/>
+    <w:lsdException w:name="Medium Grid 2 Accent 5" w:semiHidden="0" w:uiPriority="68" w:unhideWhenUsed="0"/>
+    <w:lsdException w:name="Medium Grid 3 Accent 5" w:semiHidden="0" w:uiPriority="69" w:unhideWhenUsed="0"/>
+    <w:lsdException w:name="Dark List Accent 5" w:semiHidden="0" w:uiPriority="70" w:unhideWhenUsed="0"/>
+    <w:lsdException w:name="Colorful Shading Accent 5" w:semiHidden="0" w:uiPriority="71" w:unhideWhenUsed="0"/>
+    <w:lsdException w:name="Colorful List Accent 5" w:semiHidden="0" w:uiPriority="72" w:unhideWhenUsed="0"/>
+    <w:lsdException w:name="Colorful Grid Accent 5" w:semiHidden="0" w:uiPriority="73" w:unhideWhenUsed="0"/>
+    <w:lsdException w:name="Light Shading Accent 6" w:semiHidden="0" w:uiPriority="60" w:unhideWhenUsed="0"/>
+    <w:lsdException w:name="Light List Accent 6" w:semiHidden="0" w:uiPriority="61" w:unhideWhenUsed="0"/>
+    <w:lsdException w:name="Light Grid Accent 6" w:semiHidden="0" w:uiPriority="62" w:unhideWhenUsed="0"/>
+    <w:lsdException w:name="Medium Shading 1 Accent 6" w:semiHidden="0" w:uiPriority="63" w:unhideWhenUsed="0"/>
+    <w:lsdException w:name="Medium Shading 2 Accent 6" w:semiHidden="0" w:uiPriority="64" w:unhideWhenUsed="0"/>
+    <w:lsdException w:name="Medium List 1 Accent 6" w:semiHidden="0" w:uiPriority="65" w:unhideWhenUsed="0"/>
+    <w:lsdException w:name="Medium List 2 Accent 6" w:semiHidden="0" w:uiPriority="66" w:unhideWhenUsed="0"/>
+    <w:lsdException w:name="Medium Grid 1 Accent 6" w:semiHidden="0" w:uiPriority="67" w:unhideWhenUsed="0"/>
+    <w:lsdException w:name="Medium Grid 2 Accent 6" w:semiHidden="0" w:uiPriority="68" w:unhideWhenUsed="0"/>
+    <w:lsdException w:name="Medium Grid 3 Accent 6" w:semiHidden="0" w:uiPriority="69" w:unhideWhenUsed="0"/>
+    <w:lsdException w:name="Dark List Accent 6" w:semiHidden="0" w:uiPriority="70" w:unhideWhenUsed="0"/>
+    <w:lsdException w:name="Colorful Shading Accent 6" w:semiHidden="0" w:uiPriority="71" w:unhideWhenUsed="0"/>
+    <w:lsdException w:name="Colorful List Accent 6" w:semiHidden="0" w:uiPriority="72" w:unhideWhenUsed="0"/>
+    <w:lsdException w:name="Colorful Grid Accent 6" w:semiHidden="0" w:uiPriority="73" w:unhideWhenUsed="0"/>
+    <w:lsdException w:name="Subtle Emphasis" w:semiHidden="0" w:uiPriority="19" w:unhideWhenUsed="0" w:qFormat="1"/>
+    <w:lsdException w:name="Intense Emphasis" w:semiHidden="0" w:uiPriority="21" w:unhideWhenUsed="0" w:qFormat="1"/>
+    <w:lsdException w:name="Subtle Reference" w:semiHidden="0" w:uiPriority="31" w:unhideWhenUsed="0" w:qFormat="1"/>
+    <w:lsdException w:name="Intense Reference" w:semiHidden="0" w:uiPriority="32" w:unhideWhenUsed="0" w:qFormat="1"/>
+    <w:lsdException w:name="Book Title" w:semiHidden="0" w:uiPriority="33" w:unhideWhenUsed="0" w:qFormat="1"/>
+    <w:lsdException w:name="Bibliography" w:uiPriority="37"/>
+    <w:lsdException w:name="TOC Heading" w:uiPriority="39" w:qFormat="1"/>
+  </w:latentStyles>
+  <w:style w:type="paragraph" w:default="1" w:styleId="Normal">
+    <w:name w:val="Normal"/>
+    <w:qFormat/>
+  </w:style>
+  <w:style w:type="character" w:default="1" w:styleId="DefaultParagraphFont">
+    <w:name w:val="Default Paragraph Font"/>
+    <w:uiPriority w:val="1"/>
+    <w:semiHidden/>
+    <w:unhideWhenUsed/>
+  </w:style>
+  <w:style w:type="table" w:default="1" w:styleId="TableNormal">
+    <w:name w:val="Normal Table"/>
+    <w:uiPriority w:val="99"/>
+    <w:semiHidden/>
+    <w:unhideWhenUsed/>
+    <w:tblPr>
+      <w:tblInd w:w="0" w:type="dxa"/>
+      <w:tblCellMar>
+        <w:top w:w="0" w:type="dxa"/>
+        <w:left w:w="108" w:type="dxa"/>
+        <w:bottom w:w="0" w:type="dxa"/>
+        <w:right w:w="108" w:type="dxa"/>
+      </w:tblCellMar>
+    </w:tblPr>
+  </w:style>
+  <w:style w:type="numbering" w:default="1" w:styleId="NoList">
+    <w:name w:val="No List"/>
+    <w:uiPriority w:val="99"/>
+    <w:semiHidden/>
+    <w:unhideWhenUsed/>
+  </w:style>
+  <w:style w:type="paragraph" w:styleId="Header">
+    <w:name w:val="header"/>
+    <w:basedOn w:val="Normal"/>
+    <w:link w:val="HeaderChar"/>
+    <w:uiPriority w:val="99"/>
+    <w:unhideWhenUsed/>
+    <w:rsid w:val="001656B2"/>
+    <w:pPr>
+      <w:tabs>
+        <w:tab w:val="center" w:pos="4680"/>
+        <w:tab w:val="right" w:pos="9360"/>
+      </w:tabs>
+      <w:spacing w:after="0" w:line="240" w:lineRule="auto"/>
+    </w:pPr>
+  </w:style>
+  <w:style w:type="character" w:customStyle="1" w:styleId="HeaderChar">
+    <w:name w:val="Header Char"/>
+    <w:basedOn w:val="DefaultParagraphFont"/>
+    <w:link w:val="Header"/>
+    <w:uiPriority w:val="99"/>
+    <w:rsid w:val="001656B2"/>
+  </w:style>
+  <w:style w:type="paragraph" w:styleId="Footer">
+    <w:name w:val="footer"/>
+    <w:basedOn w:val="Normal"/>
+    <w:link w:val="FooterChar"/>
+    <w:uiPriority w:val="99"/>
+    <w:unhideWhenUsed/>
+    <w:rsid w:val="001656B2"/>
+    <w:pPr>
+      <w:tabs>
+        <w:tab w:val="center" w:pos="4680"/>
+        <w:tab w:val="right" w:pos="9360"/>
+      </w:tabs>
+      <w:spacing w:after="0" w:line="240" w:lineRule="auto"/>
+    </w:pPr>
+  </w:style>
+  <w:style w:type="character" w:customStyle="1" w:styleId="FooterChar">
+    <w:name w:val="Footer Char"/>
+    <w:basedOn w:val="DefaultParagraphFont"/>
+    <w:link w:val="Footer"/>
+    <w:uiPriority w:val="99"/>
+    <w:rsid w:val="001656B2"/>
+  </w:style>
+</w:styles>
+</file>
+
+<file path=word/stylesWithEffects.xml><?xml version="1.0" encoding="utf-8"?>
+<w:styles xmlns:wpc="http://schemas.microsoft.com/office/word/2010/wordprocessingCanvas" xmlns:mc="http://schemas.openxmlformats.org/markup-compatibility/2006" xmlns:o="urn:schemas-microsoft-com:office:office" xmlns:r="http://schemas.openxmlformats.org/officeDocument/2006/relationships" xmlns:m="http://schemas.openxmlformats.org/officeDocument/2006/math" xmlns:v="urn:schemas-microsoft-com:vml" xmlns:wp14="http://schemas.microsoft.com/office/word/2010/wordprocessingDrawing" xmlns:wp="http://schemas.openxmlformats.org/drawingml/2006/wordprocessingDrawing" xmlns:w10="urn:schemas-microsoft-com:office:word" xmlns:w="http://schemas.openxmlformats.org/wordprocessingml/2006/main" xmlns:w14="http://schemas.microsoft.com/office/word/2010/wordml" xmlns:wpg="http://schemas.microsoft.com/office/word/2010/wordprocessingGroup" xmlns:wpi="http://schemas.microsoft.com/office/word/2010/wordprocessingInk" xmlns:wne="http://schemas.microsoft.com/office/word/2006/wordml" xmlns:wps="http://schemas.microsoft.com/office/word/2010/wordprocessingShape" mc:Ignorable="w14 wp14">
+  <w:docDefaults>
+    <w:rPrDefault>
+      <w:rPr>
+        <w:rFonts w:asciiTheme="minorHAnsi" w:eastAsiaTheme="minorHAnsi" w:hAnsiTheme="minorHAnsi" w:cstheme="minorBidi"/>
+        <w:sz w:val="22"/>
+        <w:szCs w:val="22"/>
+        <w:lang w:val="en-US" w:eastAsia="en-US" w:bidi="ar-SA"/>
+      </w:rPr>
+    </w:rPrDefault>
+    <w:pPrDefault>
+      <w:pPr>
+        <w:spacing w:after="160" w:line="259" w:lineRule="auto"/>
+      </w:pPr>
+    </w:pPrDefault>
+  </w:docDefaults>
+  <w:latentStyles w:defLockedState="0" w:defUIPriority="99" w:defSemiHidden="1" w:defUnhideWhenUsed="1" w:defQFormat="0" w:count="267">
+    <w:lsdException w:name="Normal" w:semiHidden="0" w:uiPriority="0" w:unhideWhenUsed="0" w:qFormat="1"/>
+    <w:lsdException w:name="heading 1" w:semiHidden="0" w:uiPriority="9" w:unhideWhenUsed="0" w:qFormat="1"/>
+    <w:lsdException w:name="heading 2" w:uiPriority="9" w:qFormat="1"/>
+    <w:lsdException w:name="heading 3" w:uiPriority="9" w:qFormat="1"/>
+    <w:lsdException w:name="heading 4" w:uiPriority="9" w:qFormat="1"/>
+    <w:lsdException w:name="heading 5" w:uiPriority="9" w:qFormat="1"/>
+    <w:lsdException w:name="heading 6" w:uiPriority="9" w:qFormat="1"/>
+    <w:lsdException w:name="heading 7" w:uiPriority="9" w:qFormat="1"/>
+    <w:lsdException w:name="heading 8" w:uiPriority="9" w:qFormat="1"/>
+    <w:lsdException w:name="heading 9" w:uiPriority="9" w:qFormat="1"/>
+    <w:lsdException w:name="toc 1" w:uiPriority="39"/>
+    <w:lsdException w:name="toc 2" w:uiPriority="39"/>
+    <w:lsdException w:name="toc 3" w:uiPriority="39"/>
+    <w:lsdException w:name="toc 4" w:uiPriority="39"/>
+    <w:lsdException w:name="toc 5" w:uiPriority="39"/>
+    <w:lsdException w:name="toc 6" w:uiPriority="39"/>
+    <w:lsdException w:name="toc 7" w:uiPriority="39"/>
+    <w:lsdException w:name="toc 8" w:uiPriority="39"/>
+    <w:lsdException w:name="toc 9" w:uiPriority="39"/>
+    <w:lsdException w:name="caption" w:uiPriority="35" w:qFormat="1"/>
+    <w:lsdException w:name="Title" w:semiHidden="0" w:uiPriority="10" w:unhideWhenUsed="0" w:qFormat="1"/>
+    <w:lsdException w:name="Default Paragraph Font" w:uiPriority="1"/>
+    <w:lsdException w:name="Subtitle" w:semiHidden="0" w:uiPriority="11" w:unhideWhenUsed="0" w:qFormat="1"/>
+    <w:lsdException w:name="Strong" w:semiHidden="0" w:uiPriority="22" w:unhideWhenUsed="0" w:qFormat="1"/>
+    <w:lsdException w:name="Emphasis" w:semiHidden="0" w:uiPriority="20" w:unhideWhenUsed="0" w:qFormat="1"/>
+    <w:lsdException w:name="Table Grid" w:semiHidden="0" w:uiPriority="39" w:unhideWhenUsed="0"/>
+    <w:lsdException w:name="Placeholder Text" w:unhideWhenUsed="0"/>
+    <w:lsdException w:name="No Spacing" w:semiHidden="0" w:uiPriority="1" w:unhideWhenUsed="0" w:qFormat="1"/>
+    <w:lsdException w:name="Light Shading" w:semiHidden="0" w:uiPriority="60" w:unhideWhenUsed="0"/>
+    <w:lsdException w:name="Light List" w:semiHidden="0" w:uiPriority="61" w:unhideWhenUsed="0"/>
+    <w:lsdException w:name="Light Grid" w:semiHidden="0" w:uiPriority="62" w:unhideWhenUsed="0"/>
+    <w:lsdException w:name="Medium Shading 1" w:semiHidden="0" w:uiPriority="63" w:unhideWhenUsed="0"/>
+    <w:lsdException w:name="Medium Shading 2" w:semiHidden="0" w:uiPriority="64" w:unhideWhenUsed="0"/>
+    <w:lsdException w:name="Medium List 1" w:semiHidden="0" w:uiPriority="65" w:unhideWhenUsed="0"/>
+    <w:lsdException w:name="Medium List 2" w:semiHidden="0" w:uiPriority="66" w:unhideWhenUsed="0"/>
+    <w:lsdException w:name="Medium Grid 1" w:semiHidden="0" w:uiPriority="67" w:unhideWhenUsed="0"/>
+    <w:lsdException w:name="Medium Grid 2" w:semiHidden="0" w:uiPriority="68" w:unhideWhenUsed="0"/>
+    <w:lsdException w:name="Medium Grid 3" w:semiHidden="0" w:uiPriority="69" w:unhideWhenUsed="0"/>
+    <w:lsdException w:name="Dark List" w:semiHidden="0" w:uiPriority="70" w:unhideWhenUsed="0"/>
+    <w:lsdException w:name="Colorful Shading" w:semiHidden="0" w:uiPriority="71" w:unhideWhenUsed="0"/>
+    <w:lsdException w:name="Colorful List" w:semiHidden="0" w:uiPriority="72" w:unhideWhenUsed="0"/>
+    <w:lsdException w:name="Colorful Grid" w:semiHidden="0" w:uiPriority="73" w:unhideWhenUsed="0"/>
+    <w:lsdException w:name="Light Shading Accent 1" w:semiHidden="0" w:uiPriority="60" w:unhideWhenUsed="0"/>
+    <w:lsdException w:name="Light List Accent 1" w:semiHidden="0" w:uiPriority="61" w:unhideWhenUsed="0"/>
+    <w:lsdException w:name="Light Grid Accent 1" w:semiHidden="0" w:uiPriority="62" w:unhideWhenUsed="0"/>
+    <w:lsdException w:name="Medium Shading 1 Accent 1" w:semiHidden="0" w:uiPriority="63" w:unhideWhenUsed="0"/>
+    <w:lsdException w:name="Medium Shading 2 Accent 1" w:semiHidden="0" w:uiPriority="64" w:unhideWhenUsed="0"/>
+    <w:lsdException w:name="Medium List 1 Accent 1" w:semiHidden="0" w:uiPriority="65" w:unhideWhenUsed="0"/>
+    <w:lsdException w:name="Revision" w:unhideWhenUsed="0"/>
+    <w:lsdException w:name="List Paragraph" w:semiHidden="0" w:uiPriority="34" w:unhideWhenUsed="0" w:qFormat="1"/>
+    <w:lsdException w:name="Quote" w:semiHidden="0" w:uiPriority="29" w:unhideWhenUsed="0" w:qFormat="1"/>
+    <w:lsdException w:name="Intense Quote" w:semiHidden="0" w:uiPriority="30" w:unhideWhenUsed="0" w:qFormat="1"/>
+    <w:lsdException w:name="Medium List 2 Accent 1" w:semiHidden="0" w:uiPriority="66" w:unhideWhenUsed="0"/>
+    <w:lsdException w:name="Medium Grid 1 Accent 1" w:semiHidden="0" w:uiPriority="67" w:unhideWhenUsed="0"/>
+    <w:lsdException w:name="Medium Grid 2 Accent 1" w:semiHidden="0" w:uiPriority="68" w:unhideWhenUsed="0"/>
+    <w:lsdException w:name="Medium Grid 3 Accent 1" w:semiHidden="0" w:uiPriority="69" w:unhideWhenUsed="0"/>
+    <w:lsdException w:name="Dark List Accent 1" w:semiHidden="0" w:uiPriority="70" w:unhideWhenUsed="0"/>
+    <w:lsdException w:name="Colorful Shading Accent 1" w:semiHidden="0" w:uiPriority="71" w:unhideWhenUsed="0"/>
+    <w:lsdException w:name="Colorful List Accent 1" w:semiHidden="0" w:uiPriority="72" w:unhideWhenUsed="0"/>
+    <w:lsdException w:name="Colorful Grid Accent 1" w:semiHidden="0" w:uiPriority="73" w:unhideWhenUsed="0"/>
+    <w:lsdException w:name="Light Shading Accent 2" w:semiHidden="0" w:uiPriority="60" w:unhideWhenUsed="0"/>
+    <w:lsdException w:name="Light List Accent 2" w:semiHidden="0" w:uiPriority="61" w:unhideWhenUsed="0"/>
+    <w:lsdException w:name="Light Grid Accent 2" w:semiHidden="0" w:uiPriority="62" w:unhideWhenUsed="0"/>
+    <w:lsdException w:name="Medium Shading 1 Accent 2" w:semiHidden="0" w:uiPriority="63" w:unhideWhenUsed="0"/>
+    <w:lsdException w:name="Medium Shading 2 Accent 2" w:semiHidden="0" w:uiPriority="64" w:unhideWhenUsed="0"/>
+    <w:lsdException w:name="Medium List 1 Accent 2" w:semiHidden="0" w:uiPriority="65" w:unhideWhenUsed="0"/>
+    <w:lsdException w:name="Medium List 2 Accent 2" w:semiHidden="0" w:uiPriority="66" w:unhideWhenUsed="0"/>
+    <w:lsdException w:name="Medium Grid 1 Accent 2" w:semiHidden="0" w:uiPriority="67" w:unhideWhenUsed="0"/>
+    <w:lsdException w:name="Medium Grid 2 Accent 2" w:semiHidden="0" w:uiPriority="68" w:unhideWhenUsed="0"/>
+    <w:lsdException w:name="Medium Grid 3 Accent 2" w:semiHidden="0" w:uiPriority="69" w:unhideWhenUsed="0"/>
+    <w:lsdException w:name="Dark List Accent 2" w:semiHidden="0" w:uiPriority="70" w:unhideWhenUsed="0"/>
+    <w:lsdException w:name="Colorful Shading Accent 2" w:semiHidden="0" w:uiPriority="71" w:unhideWhenUsed="0"/>
+    <w:lsdException w:name="Colorful List Accent 2" w:semiHidden="0" w:uiPriority="72" w:unhideWhenUsed="0"/>
+    <w:lsdException w:name="Colorful Grid Accent 2" w:semiHidden="0" w:uiPriority="73" w:unhideWhenUsed="0"/>
+    <w:lsdException w:name="Light Shading Accent 3" w:semiHidden="0" w:uiPriority="60" w:unhideWhenUsed="0"/>
+    <w:lsdException w:name="Light List Accent 3" w:semiHidden="0" w:uiPriority="61" w:unhideWhenUsed="0"/>
+    <w:lsdException w:name="Light Grid Accent 3" w:semiHidden="0" w:uiPriority="62" w:unhideWhenUsed="0"/>
+    <w:lsdException w:name="Medium Shading 1 Accent 3" w:semiHidden="0" w:uiPriority="63" w:unhideWhenUsed="0"/>
+    <w:lsdException w:name="Medium Shading 2 Accent 3" w:semiHidden="0" w:uiPriority="64" w:unhideWhenUsed="0"/>
+    <w:lsdException w:name="Medium List 1 Accent 3" w:semiHidden="0" w:uiPriority="65" w:unhideWhenUsed="0"/>
+    <w:lsdException w:name="Medium List 2 Accent 3" w:semiHidden="0" w:uiPriority="66" w:unhideWhenUsed="0"/>
+    <w:lsdException w:name="Medium Grid 1 Accent 3" w:semiHidden="0" w:uiPriority="67" w:unhideWhenUsed="0"/>
+    <w:lsdException w:name="Medium Grid 2 Accent 3" w:semiHidden="0" w:uiPriority="68" w:unhideWhenUsed="0"/>
+    <w:lsdException w:name="Medium Grid 3 Accent 3" w:semiHidden="0" w:uiPriority="69" w:unhideWhenUsed="0"/>
+    <w:lsdException w:name="Dark List Accent 3" w:semiHidden="0" w:uiPriority="70" w:unhideWhenUsed="0"/>
+    <w:lsdException w:name="Colorful Shading Accent 3" w:semiHidden="0" w:uiPriority="71" w:unhideWhenUsed="0"/>
+    <w:lsdException w:name="Colorful List Accent 3" w:semiHidden="0" w:uiPriority="72" w:unhideWhenUsed="0"/>
+    <w:lsdException w:name="Colorful Grid Accent 3" w:semiHidden="0" w:uiPriority="73" w:unhideWhenUsed="0"/>
+    <w:lsdException w:name="Light Shading Accent 4" w:semiHidden="0" w:uiPriority="60" w:unhideWhenUsed="0"/>
+    <w:lsdException w:name="Light List Accent 4" w:semiHidden="0" w:uiPriority="61" w:unhideWhenUsed="0"/>
+    <w:lsdException w:name="Light Grid Accent 4" w:semiHidden="0" w:uiPriority="62" w:unhideWhenUsed="0"/>
+    <w:lsdException w:name="Medium Shading 1 Accent 4" w:semiHidden="0" w:uiPriority="63" w:unhideWhenUsed="0"/>
+    <w:lsdException w:name="Medium Shading 2 Accent 4" w:semiHidden="0" w:uiPriority="64" w:unhideWhenUsed="0"/>
+    <w:lsdException w:name="Medium List 1 Accent 4" w:semiHidden="0" w:uiPriority="65" w:unhideWhenUsed="0"/>
+    <w:lsdException w:name="Medium List 2 Accent 4" w:semiHidden="0" w:uiPriority="66" w:unhideWhenUsed="0"/>
+    <w:lsdException w:name="Medium Grid 1 Accent 4" w:semiHidden="0" w:uiPriority="67" w:unhideWhenUsed="0"/>
+    <w:lsdException w:name="Medium Grid 2 Accent 4" w:semiHidden="0" w:uiPriority="68" w:unhideWhenUsed="0"/>
+    <w:lsdException w:name="Medium Grid 3 Accent 4" w:semiHidden="0" w:uiPriority="69" w:unhideWhenUsed="0"/>
+    <w:lsdException w:name="Dark List Accent 4" w:semiHidden="0" w:uiPriority="70" w:unhideWhenUsed="0"/>
+    <w:lsdException w:name="Colorful Shading Accent 4" w:semiHidden="0" w:uiPriority="71" w:unhideWhenUsed="0"/>
+    <w:lsdException w:name="Colorful List Accent 4" w:semiHidden="0" w:uiPriority="72" w:unhideWhenUsed="0"/>
+    <w:lsdException w:name="Colorful Grid Accent 4" w:semiHidden="0" w:uiPriority="73" w:unhideWhenUsed="0"/>
+    <w:lsdException w:name="Light Shading Accent 5" w:semiHidden="0" w:uiPriority="60" w:unhideWhenUsed="0"/>
+    <w:lsdException w:name="Light List Accent 5" w:semiHidden="0" w:uiPriority="61" w:unhideWhenUsed="0"/>
+    <w:lsdException w:name="Light Grid Accent 5" w:semiHidden="0" w:uiPriority="62" w:unhideWhenUsed="0"/>
+    <w:lsdException w:name="Medium Shading 1 Accent 5" w:semiHidden="0" w:uiPriority="63" w:unhideWhenUsed="0"/>
+    <w:lsdException w:name="Medium Shading 2 Accent 5" w:semiHidden="0" w:uiPriority="64" w:unhideWhenUsed="0"/>
+    <w:lsdException w:name="Medium List 1 Accent 5" w:semiHidden="0" w:uiPriority="65" w:unhideWhenUsed="0"/>
+    <w:lsdException w:name="Medium List 2 Accent 5" w:semiHidden="0" w:uiPriority="66" w:unhideWhenUsed="0"/>
+    <w:lsdException w:name="Medium Grid 1 Accent 5" w:semiHidden="0" w:uiPriority="67" w:unhideWhenUsed="0"/>
+    <w:lsdException w:name="Medium Grid 2 Accent 5" w:semiHidden="0" w:uiPriority="68" w:unhideWhenUsed="0"/>
+    <w:lsdException w:name="Medium Grid 3 Accent 5" w:semiHidden="0" w:uiPriority="69" w:unhideWhenUsed="0"/>
+    <w:lsdException w:name="Dark List Accent 5" w:semiHidden="0" w:uiPriority="70" w:unhideWhenUsed="0"/>
+    <w:lsdException w:name="Colorful Shading Accent 5" w:semiHidden="0" w:uiPriority="71" w:unhideWhenUsed="0"/>
+    <w:lsdException w:name="Colorful List Accent 5" w:semiHidden="0" w:uiPriority="72" w:unhideWhenUsed="0"/>
+    <w:lsdException w:name="Colorful Grid Accent 5" w:semiHidden="0" w:uiPriority="73" w:unhideWhenUsed="0"/>
+    <w:lsdException w:name="Light Shading Accent 6" w:semiHidden="0" w:uiPriority="60" w:unhideWhenUsed="0"/>
+    <w:lsdException w:name="Light List Accent 6" w:semiHidden="0" w:uiPriority="61" w:unhideWhenUsed="0"/>
+    <w:lsdException w:name="Light Grid Accent 6" w:semiHidden="0" w:uiPriority="62" w:unhideWhenUsed="0"/>
+    <w:lsdException w:name="Medium Shading 1 Accent 6" w:semiHidden="0" w:uiPriority="63" w:unhideWhenUsed="0"/>
+    <w:lsdException w:name="Medium Shading 2 Accent 6" w:semiHidden="0" w:uiPriority="64" w:unhideWhenUsed="0"/>
+    <w:lsdException w:name="Medium List 1 Accent 6" w:semiHidden="0" w:uiPriority="65" w:unhideWhenUsed="0"/>
+    <w:lsdException w:name="Medium List 2 Accent 6" w:semiHidden="0" w:uiPriority="66" w:unhideWhenUsed="0"/>
+    <w:lsdException w:name="Medium Grid 1 Accent 6" w:semiHidden="0" w:uiPriority="67" w:unhideWhenUsed="0"/>
+    <w:lsdException w:name="Medium Grid 2 Accent 6" w:semiHidden="0" w:uiPriority="68" w:unhideWhenUsed="0"/>
+    <w:lsdException w:name="Medium Grid 3 Accent 6" w:semiHidden="0" w:uiPriority="69" w:unhideWhenUsed="0"/>
+    <w:lsdException w:name="Dark List Accent 6" w:semiHidden="0" w:uiPriority="70" w:unhideWhenUsed="0"/>
+    <w:lsdException w:name="Colorful Shading Accent 6" w:semiHidden="0" w:uiPriority="71" w:unhideWhenUsed="0"/>
+    <w:lsdException w:name="Colorful List Accent 6" w:semiHidden="0" w:uiPriority="72" w:unhideWhenUsed="0"/>
+    <w:lsdException w:name="Colorful Grid Accent 6" w:semiHidden="0" w:uiPriority="73" w:unhideWhenUsed="0"/>
+    <w:lsdException w:name="Subtle Emphasis" w:semiHidden="0" w:uiPriority="19" w:unhideWhenUsed="0" w:qFormat="1"/>
+    <w:lsdException w:name="Intense Emphasis" w:semiHidden="0" w:uiPriority="21" w:unhideWhenUsed="0" w:qFormat="1"/>
+    <w:lsdException w:name="Subtle Reference" w:semiHidden="0" w:uiPriority="31" w:unhideWhenUsed="0" w:qFormat="1"/>
+    <w:lsdException w:name="Intense Reference" w:semiHidden="0" w:uiPriority="32" w:unhideWhenUsed="0" w:qFormat="1"/>
+    <w:lsdException w:name="Book Title" w:semiHidden="0" w:uiPriority="33" w:unhideWhenUsed="0" w:qFormat="1"/>
+    <w:lsdException w:name="Bibliography" w:uiPriority="37"/>
+    <w:lsdException w:name="TOC Heading" w:uiPriority="39" w:qFormat="1"/>
   </w:latentStyles>
   <w:style w:type="paragraph" w:default="1" w:styleId="Normal">
     <w:name w:val="Normal"/>
@@ -1170,7 +1202,7 @@
   <a:extraClrSchemeLst/>
   <a:extLst>
     <a:ext uri="{05A4C25C-085E-4340-85A3-A5531E510DB2}">
-      <thm15:themeFamily xmlns:thm15="http://schemas.microsoft.com/office/thememl/2012/main" name="Office Theme" id="{62F939B6-93AF-4DB8-9C6B-D6C7DFDC589F}" vid="{4A3C46E8-61CC-4603-A589-7422A47A8E4A}"/>
+      <thm15:themeFamily xmlns="" xmlns:thm15="http://schemas.microsoft.com/office/thememl/2012/main" name="Office Theme" id="{62F939B6-93AF-4DB8-9C6B-D6C7DFDC589F}" vid="{4A3C46E8-61CC-4603-A589-7422A47A8E4A}"/>
     </a:ext>
   </a:extLst>
 </a:theme>

</xml_diff>

<commit_message>
Fix problem with old version of slides; Updates to slides for Thoughts/Questions; Update summary paper to include my conclusion (good/bad/future).
</commit_message>
<xml_diff>
--- a/Assignments/ArticleSummary/ArticleSummary-MJS.docx
+++ b/Assignments/ArticleSummary/ArticleSummary-MJS.docx
@@ -9,8 +9,6 @@
           <w:sz w:val="24"/>
         </w:rPr>
       </w:pPr>
-      <w:bookmarkStart w:id="0" w:name="_GoBack"/>
-      <w:bookmarkEnd w:id="0"/>
       <w:r>
         <w:rPr>
           <w:sz w:val="24"/>
@@ -300,7 +298,43 @@
         <w:t>interface than typing in the query themselves), so unfortunately the results showed no difference in the WER. However, there were significant improvements in the SxS evaluation going from a 0.376 to 0.432 for the English language and similar results for the other languages.</w:t>
       </w:r>
     </w:p>
-    <w:p/>
+    <w:p>
+      <w:r>
+        <w:tab/>
+      </w:r>
+      <w:r>
+        <w:t>In my opinion,</w:t>
+      </w:r>
+      <w:r>
+        <w:t xml:space="preserve"> the authors chose a great way to learn pronunciation in using user initiated corrections. Using corrections by the user who initiated the voice query instead of guessing what the user may have intended to say helps make the results </w:t>
+      </w:r>
+      <w:r>
+        <w:t>of the highest quality.</w:t>
+      </w:r>
+      <w:r>
+        <w:t xml:space="preserve"> </w:t>
+      </w:r>
+      <w:r>
+        <w:t>Something</w:t>
+      </w:r>
+      <w:r>
+        <w:t xml:space="preserve"> I would be interested to see the authors look into </w:t>
+      </w:r>
+      <w:r>
+        <w:t>is</w:t>
+      </w:r>
+      <w:r>
+        <w:t xml:space="preserve"> homophones and how they might affect results. For example, there, they’re, and there are all pronounced the same but are spelled different</w:t>
+      </w:r>
+      <w:bookmarkStart w:id="0" w:name="_GoBack"/>
+      <w:bookmarkEnd w:id="0"/>
+      <w:r>
+        <w:t>ly and have different meanings. Unfortunately, there are a fair number of people who do not know when and/or where to use each of the different words and may use the incorrect word in their misrecognition correction. This may cause unexpected results.</w:t>
+      </w:r>
+      <w:r>
+        <w:t xml:space="preserve"> In the future, I would be interested to see if the data obtained from both the Keyboard Corrections and the Selected Alternates can be used to create better Selected Alternates, tightening down the corrections even more. I would also be interested to see if the algorithms used could be different for different regions. In effect, detecting either where the person currently is located or the area they are from and using a different algorithm in per region for better recognition.  </w:t>
+      </w:r>
+    </w:p>
     <w:sectPr>
       <w:headerReference w:type="even" r:id="rId6"/>
       <w:headerReference w:type="default" r:id="rId7"/>
@@ -386,7 +420,7 @@
           <w:rPr>
             <w:noProof/>
           </w:rPr>
-          <w:t>1</w:t>
+          <w:t>2</w:t>
         </w:r>
         <w:r>
           <w:rPr>

</xml_diff>